<commit_message>
[axl.jnc] bugfixes: index operator for multi-dimensional arrays lost array dimension; bool->int cast caused stack overflow; overloaded operator functions were not working properly if orphaned; const cast was overwriting source value before calling operator implementation;
[doc] companion demos: 01_Classes.jnc; 10_BreakN.jnc
</commit_message>
<xml_diff>
--- a/doc/jancy_ru.docx
+++ b/doc/jancy_ru.docx
@@ -7617,7 +7617,7 @@
         <w:rPr>
           <w:lang w:val="ru-RU"/>
         </w:rPr>
-        <w:t>перегрузка операторов</w:t>
+        <w:t>конструкторы и деструкторы (статические и нестатические)</w:t>
       </w:r>
     </w:p>
     <w:p>
@@ -7635,7 +7635,7 @@
         <w:rPr>
           <w:lang w:val="ru-RU"/>
         </w:rPr>
-        <w:t>виртуальные функции</w:t>
+        <w:t>инициализиция полей по месту объявления</w:t>
       </w:r>
     </w:p>
     <w:p>
@@ -7653,7 +7653,7 @@
         <w:rPr>
           <w:lang w:val="ru-RU"/>
         </w:rPr>
-        <w:t>конструкторы и деструкторы (статические и нестатические)</w:t>
+        <w:t>перегрузка операторов</w:t>
       </w:r>
     </w:p>
     <w:p>
@@ -7671,7 +7671,7 @@
         <w:rPr>
           <w:lang w:val="ru-RU"/>
         </w:rPr>
-        <w:t>инициализиция полей по месту объявления</w:t>
+        <w:t>виртуальные функции</w:t>
       </w:r>
     </w:p>
     <w:p>
@@ -9091,15 +9091,7 @@
         <w:rPr>
           <w:lang w:val="ru-RU"/>
         </w:rPr>
-        <w:t>) анализато</w:t>
-      </w:r>
-      <w:bookmarkStart w:id="9" w:name="_GoBack"/>
-      <w:bookmarkEnd w:id="9"/>
-      <w:r>
-        <w:rPr>
-          <w:lang w:val="ru-RU"/>
-        </w:rPr>
-        <w:t xml:space="preserve">ров. Чем меня не устраивали </w:t>
+        <w:t xml:space="preserve">) анализаторов. Чем меня не устраивали </w:t>
       </w:r>
       <w:r>
         <w:t>ANTLR</w:t>
@@ -9594,14 +9586,14 @@
           <w:lang w:val="ru-RU"/>
         </w:rPr>
       </w:pPr>
-      <w:bookmarkStart w:id="10" w:name="_Toc352779687"/>
+      <w:bookmarkStart w:id="9" w:name="_Toc352779687"/>
       <w:r>
         <w:rPr>
           <w:lang w:val="ru-RU"/>
         </w:rPr>
         <w:t>Объявления</w:t>
       </w:r>
-      <w:bookmarkEnd w:id="10"/>
+      <w:bookmarkEnd w:id="9"/>
     </w:p>
     <w:p>
       <w:pPr>
@@ -10364,7 +10356,7 @@
       <w:pPr>
         <w:pStyle w:val="Heading3"/>
       </w:pPr>
-      <w:bookmarkStart w:id="11" w:name="_Toc352779688"/>
+      <w:bookmarkStart w:id="10" w:name="_Toc352779688"/>
       <w:r>
         <w:rPr>
           <w:lang w:val="ru-RU"/>
@@ -10389,7 +10381,7 @@
         </w:rPr>
         <w:t>данных</w:t>
       </w:r>
-      <w:bookmarkEnd w:id="11"/>
+      <w:bookmarkEnd w:id="10"/>
     </w:p>
     <w:p>
       <w:pPr>
@@ -12107,14 +12099,14 @@
           <w:lang w:val="ru-RU"/>
         </w:rPr>
       </w:pPr>
-      <w:bookmarkStart w:id="12" w:name="_Toc352779689"/>
+      <w:bookmarkStart w:id="11" w:name="_Toc352779689"/>
       <w:r>
         <w:rPr>
           <w:lang w:val="ru-RU"/>
         </w:rPr>
         <w:t>Категории памяти данных</w:t>
       </w:r>
-      <w:bookmarkEnd w:id="12"/>
+      <w:bookmarkEnd w:id="11"/>
     </w:p>
     <w:p>
       <w:pPr>
@@ -13504,7 +13496,7 @@
           <w:lang w:val="ru-RU"/>
         </w:rPr>
       </w:pPr>
-      <w:bookmarkStart w:id="13" w:name="_Toc352779690"/>
+      <w:bookmarkStart w:id="12" w:name="_Toc352779690"/>
       <w:r>
         <w:rPr>
           <w:lang w:val="ru-RU"/>
@@ -13568,7 +13560,7 @@
         </w:rPr>
         <w:t>)</w:t>
       </w:r>
-      <w:bookmarkEnd w:id="13"/>
+      <w:bookmarkEnd w:id="12"/>
     </w:p>
     <w:p>
       <w:pPr>
@@ -17280,14 +17272,14 @@
           <w:lang w:val="ru-RU"/>
         </w:rPr>
       </w:pPr>
-      <w:bookmarkStart w:id="14" w:name="_Toc352779691"/>
+      <w:bookmarkStart w:id="13" w:name="_Toc352779691"/>
       <w:r>
         <w:rPr>
           <w:lang w:val="ru-RU"/>
         </w:rPr>
         <w:t>Указатели</w:t>
       </w:r>
-      <w:bookmarkEnd w:id="14"/>
+      <w:bookmarkEnd w:id="13"/>
       <w:r>
         <w:rPr>
           <w:lang w:val="ru-RU"/>
@@ -23623,7 +23615,7 @@
       <w:pPr>
         <w:pStyle w:val="Heading3"/>
       </w:pPr>
-      <w:bookmarkStart w:id="15" w:name="_Toc352779692"/>
+      <w:bookmarkStart w:id="14" w:name="_Toc352779692"/>
       <w:r>
         <w:rPr>
           <w:lang w:val="ru-RU"/>
@@ -23663,7 +23655,7 @@
       <w:r>
         <w:t>)</w:t>
       </w:r>
-      <w:bookmarkEnd w:id="15"/>
+      <w:bookmarkEnd w:id="14"/>
     </w:p>
     <w:p>
       <w:pPr>
@@ -30188,7 +30180,7 @@
           <w:lang w:val="ru-RU"/>
         </w:rPr>
       </w:pPr>
-      <w:bookmarkStart w:id="16" w:name="_Toc352779693"/>
+      <w:bookmarkStart w:id="15" w:name="_Toc352779693"/>
       <w:r>
         <w:rPr>
           <w:lang w:val="ru-RU"/>
@@ -30213,7 +30205,7 @@
         </w:rPr>
         <w:t>)</w:t>
       </w:r>
-      <w:bookmarkEnd w:id="16"/>
+      <w:bookmarkEnd w:id="15"/>
     </w:p>
     <w:p>
       <w:pPr>
@@ -36922,7 +36914,6 @@
         <w:rPr>
           <w:lang w:val="en-US"/>
         </w:rPr>
-        <w:lastRenderedPageBreak/>
         <w:t>const int indexed property P1 (int i)</w:t>
       </w:r>
     </w:p>
@@ -38037,6 +38028,7 @@
         <w:rPr>
           <w:lang w:val="en-US"/>
         </w:rPr>
+        <w:lastRenderedPageBreak/>
         <w:t>PAutoGetOverloadedProperty</w:t>
       </w:r>
       <w:r>
@@ -38163,7 +38155,7 @@
           <w:lang w:val="ru-RU"/>
         </w:rPr>
       </w:pPr>
-      <w:bookmarkStart w:id="17" w:name="_Toc352779694"/>
+      <w:bookmarkStart w:id="16" w:name="_Toc352779694"/>
       <w:r>
         <w:rPr>
           <w:lang w:val="ru-RU"/>
@@ -38191,7 +38183,7 @@
         </w:rPr>
         <w:t>)</w:t>
       </w:r>
-      <w:bookmarkEnd w:id="17"/>
+      <w:bookmarkEnd w:id="16"/>
     </w:p>
     <w:p>
       <w:pPr>
@@ -42506,7 +42498,7 @@
           <w:lang w:val="ru-RU"/>
         </w:rPr>
       </w:pPr>
-      <w:bookmarkStart w:id="18" w:name="_Toc352779695"/>
+      <w:bookmarkStart w:id="17" w:name="_Toc352779695"/>
       <w:r>
         <w:rPr>
           <w:lang w:val="ru-RU"/>
@@ -42525,7 +42517,7 @@
         </w:rPr>
         <w:t>и модель контроля доступа</w:t>
       </w:r>
-      <w:bookmarkEnd w:id="18"/>
+      <w:bookmarkEnd w:id="17"/>
     </w:p>
     <w:p>
       <w:pPr>
@@ -45051,7 +45043,7 @@
           <w:lang w:val="ru-RU"/>
         </w:rPr>
       </w:pPr>
-      <w:bookmarkStart w:id="19" w:name="_Toc352779696"/>
+      <w:bookmarkStart w:id="18" w:name="_Toc352779696"/>
       <w:r>
         <w:t>Curly</w:t>
       </w:r>
@@ -45067,7 +45059,7 @@
         </w:rPr>
         <w:t>инициализаторы</w:t>
       </w:r>
-      <w:bookmarkEnd w:id="19"/>
+      <w:bookmarkEnd w:id="18"/>
     </w:p>
     <w:p>
       <w:pPr>
@@ -46350,7 +46342,7 @@
           <w:lang w:val="ru-RU"/>
         </w:rPr>
       </w:pPr>
-      <w:bookmarkStart w:id="20" w:name="_Toc352779697"/>
+      <w:bookmarkStart w:id="19" w:name="_Toc352779697"/>
       <w:r>
         <w:rPr>
           <w:lang w:val="ru-RU"/>
@@ -46399,7 +46391,7 @@
         </w:rPr>
         <w:t>)</w:t>
       </w:r>
-      <w:bookmarkEnd w:id="20"/>
+      <w:bookmarkEnd w:id="19"/>
     </w:p>
     <w:p>
       <w:pPr>
@@ -46891,7 +46883,7 @@
           <w:lang w:val="ru-RU"/>
         </w:rPr>
       </w:pPr>
-      <w:bookmarkStart w:id="21" w:name="_Toc352779698"/>
+      <w:bookmarkStart w:id="20" w:name="_Toc352779698"/>
       <w:r>
         <w:rPr>
           <w:lang w:val="ru-RU"/>
@@ -46928,7 +46920,7 @@
         </w:rPr>
         <w:t>)</w:t>
       </w:r>
-      <w:bookmarkEnd w:id="21"/>
+      <w:bookmarkEnd w:id="20"/>
       <w:r>
         <w:rPr>
           <w:lang w:val="ru-RU"/>
@@ -47670,7 +47662,7 @@
           <w:lang w:val="ru-RU"/>
         </w:rPr>
       </w:pPr>
-      <w:bookmarkStart w:id="22" w:name="_Toc352779699"/>
+      <w:bookmarkStart w:id="21" w:name="_Toc352779699"/>
       <w:r>
         <w:t>Break</w:t>
       </w:r>
@@ -47701,7 +47693,7 @@
       <w:r>
         <w:t>n</w:t>
       </w:r>
-      <w:bookmarkEnd w:id="22"/>
+      <w:bookmarkEnd w:id="21"/>
     </w:p>
     <w:p>
       <w:pPr>
@@ -48180,7 +48172,7 @@
           <w:lang w:val="ru-RU"/>
         </w:rPr>
       </w:pPr>
-      <w:bookmarkStart w:id="23" w:name="_Toc352779700"/>
+      <w:bookmarkStart w:id="22" w:name="_Toc352779700"/>
       <w:r>
         <w:t>Scopes</w:t>
       </w:r>
@@ -48202,103 +48194,111 @@
       <w:r>
         <w:t>switch</w:t>
       </w:r>
+      <w:bookmarkEnd w:id="22"/>
+    </w:p>
+    <w:p>
+      <w:pPr>
+        <w:rPr>
+          <w:lang w:val="ru-RU"/>
+        </w:rPr>
+      </w:pPr>
+      <w:r>
+        <w:rPr>
+          <w:lang w:val="ru-RU"/>
+        </w:rPr>
+        <w:t xml:space="preserve">Области видимости в  </w:t>
+      </w:r>
+      <w:r>
+        <w:t>C</w:t>
+      </w:r>
+      <w:r>
+        <w:rPr>
+          <w:lang w:val="ru-RU"/>
+        </w:rPr>
+        <w:t xml:space="preserve">++ </w:t>
+      </w:r>
+      <w:r>
+        <w:t>switch</w:t>
+      </w:r>
+      <w:r>
+        <w:rPr>
+          <w:lang w:val="ru-RU"/>
+        </w:rPr>
+        <w:t xml:space="preserve"> </w:t>
+      </w:r>
+      <w:r>
+        <w:t>statement</w:t>
+      </w:r>
+      <w:r>
+        <w:rPr>
+          <w:lang w:val="ru-RU"/>
+        </w:rPr>
+        <w:t xml:space="preserve"> </w:t>
+      </w:r>
+      <w:r>
+        <w:rPr>
+          <w:lang w:val="ru-RU"/>
+        </w:rPr>
+        <w:t>это моя больная мозоль. Вы пишете код</w:t>
+      </w:r>
+      <w:r>
+        <w:rPr>
+          <w:lang w:val="ru-RU"/>
+        </w:rPr>
+        <w:t xml:space="preserve"> </w:t>
+      </w:r>
+      <w:r>
+        <w:rPr>
+          <w:lang w:val="ru-RU"/>
+        </w:rPr>
+        <w:t xml:space="preserve">внутри </w:t>
+      </w:r>
+      <w:r>
+        <w:t>switch</w:t>
+      </w:r>
+      <w:r>
+        <w:rPr>
+          <w:lang w:val="ru-RU"/>
+        </w:rPr>
+        <w:t xml:space="preserve">, </w:t>
+      </w:r>
+      <w:r>
+        <w:rPr>
+          <w:lang w:val="ru-RU"/>
+        </w:rPr>
+        <w:t xml:space="preserve">натурально хотите объявить локальную переменную типа, скажем, </w:t>
+      </w:r>
+      <w:r>
+        <w:t>std</w:t>
+      </w:r>
+      <w:r>
+        <w:rPr>
+          <w:lang w:val="ru-RU"/>
+        </w:rPr>
+        <w:t>::</w:t>
+      </w:r>
+      <w:r>
+        <w:t>string</w:t>
+      </w:r>
+      <w:r>
+        <w:rPr>
+          <w:lang w:val="ru-RU"/>
+        </w:rPr>
+        <w:t xml:space="preserve"> –</w:t>
+      </w:r>
+      <w:r>
+        <w:rPr>
+          <w:lang w:val="ru-RU"/>
+        </w:rPr>
+        <w:t xml:space="preserve"> та</w:t>
+      </w:r>
+      <w:bookmarkStart w:id="23" w:name="_GoBack"/>
       <w:bookmarkEnd w:id="23"/>
-    </w:p>
-    <w:p>
-      <w:pPr>
-        <w:rPr>
-          <w:lang w:val="ru-RU"/>
-        </w:rPr>
-      </w:pPr>
-      <w:r>
-        <w:rPr>
-          <w:lang w:val="ru-RU"/>
-        </w:rPr>
-        <w:t xml:space="preserve">Области видимости в  </w:t>
-      </w:r>
-      <w:r>
-        <w:t>C</w:t>
-      </w:r>
-      <w:r>
-        <w:rPr>
-          <w:lang w:val="ru-RU"/>
-        </w:rPr>
-        <w:t xml:space="preserve">++ </w:t>
-      </w:r>
-      <w:r>
-        <w:t>switch</w:t>
-      </w:r>
-      <w:r>
-        <w:rPr>
-          <w:lang w:val="ru-RU"/>
-        </w:rPr>
-        <w:t xml:space="preserve"> </w:t>
-      </w:r>
-      <w:r>
-        <w:t>statement</w:t>
-      </w:r>
-      <w:r>
-        <w:rPr>
-          <w:lang w:val="ru-RU"/>
-        </w:rPr>
-        <w:t xml:space="preserve"> </w:t>
-      </w:r>
-      <w:r>
-        <w:rPr>
-          <w:lang w:val="ru-RU"/>
-        </w:rPr>
-        <w:t>это моя больная мозоль. Вы пишете код</w:t>
-      </w:r>
-      <w:r>
-        <w:rPr>
-          <w:lang w:val="ru-RU"/>
-        </w:rPr>
-        <w:t xml:space="preserve"> </w:t>
-      </w:r>
-      <w:r>
-        <w:rPr>
-          <w:lang w:val="ru-RU"/>
-        </w:rPr>
-        <w:t xml:space="preserve">внутри </w:t>
-      </w:r>
-      <w:r>
-        <w:t>switch</w:t>
-      </w:r>
-      <w:r>
-        <w:rPr>
-          <w:lang w:val="ru-RU"/>
-        </w:rPr>
-        <w:t xml:space="preserve">, </w:t>
-      </w:r>
-      <w:r>
-        <w:rPr>
-          <w:lang w:val="ru-RU"/>
-        </w:rPr>
-        <w:t xml:space="preserve">натурально хотите объявить локальную переменную типа, скажем, </w:t>
-      </w:r>
-      <w:r>
-        <w:t>std</w:t>
-      </w:r>
-      <w:r>
-        <w:rPr>
-          <w:lang w:val="ru-RU"/>
-        </w:rPr>
-        <w:t>::</w:t>
-      </w:r>
-      <w:r>
-        <w:t>string</w:t>
-      </w:r>
-      <w:r>
-        <w:rPr>
-          <w:lang w:val="ru-RU"/>
-        </w:rPr>
-        <w:t xml:space="preserve"> –</w:t>
-      </w:r>
-      <w:r>
-        <w:rPr>
-          <w:lang w:val="ru-RU"/>
-        </w:rPr>
-        <w:t xml:space="preserve"> так</w:t>
+      <w:r>
+        <w:rPr>
+          <w:lang w:val="ru-RU"/>
+        </w:rPr>
+        <w:t>к</w:t>
       </w:r>
       <w:r>
         <w:rPr>
@@ -55511,7 +55511,7 @@
 </file>
 
 <file path=customXml/itemProps1.xml><?xml version="1.0" encoding="utf-8"?>
-<ds:datastoreItem xmlns:ds="http://schemas.openxmlformats.org/officeDocument/2006/customXml" ds:itemID="{382DE571-1921-4DBC-A57C-0A1A93DA19E4}">
+<ds:datastoreItem xmlns:ds="http://schemas.openxmlformats.org/officeDocument/2006/customXml" ds:itemID="{547D5CD4-D105-4D92-A5A6-1D880379307F}">
   <ds:schemaRefs>
     <ds:schemaRef ds:uri="http://schemas.openxmlformats.org/officeDocument/2006/bibliography"/>
   </ds:schemaRefs>

</xml_diff>

<commit_message>
[axl.jnc] 'rand' function in stdlib; correct sequence of output in JncQtTest (including multithreaded scripts); jancy feature demos in samples/jnc/demos
</commit_message>
<xml_diff>
--- a/doc/jancy_ru.docx
+++ b/doc/jancy_ru.docx
@@ -7084,7 +7084,13 @@
         <w:rPr>
           <w:lang w:val="ru-RU"/>
         </w:rPr>
-        <w:t>Основными целями, преслед</w:t>
+        <w:t>Итак, о</w:t>
+      </w:r>
+      <w:r>
+        <w:rPr>
+          <w:lang w:val="ru-RU"/>
+        </w:rPr>
+        <w:t>сновными целями, преслед</w:t>
       </w:r>
       <w:r>
         <w:rPr>
@@ -7141,19 +7147,49 @@
         <w:rPr>
           <w:lang w:val="ru-RU"/>
         </w:rPr>
-        <w:t xml:space="preserve">Императивный объектно-ориентированный </w:t>
-      </w:r>
-      <w:r>
-        <w:rPr>
-          <w:lang w:val="ru-RU"/>
-        </w:rPr>
-        <w:t xml:space="preserve">С-подобный </w:t>
-      </w:r>
-      <w:r>
-        <w:rPr>
-          <w:lang w:val="ru-RU"/>
-        </w:rPr>
-        <w:t>синтаксис</w:t>
+        <w:t>И</w:t>
+      </w:r>
+      <w:r>
+        <w:rPr>
+          <w:lang w:val="ru-RU"/>
+        </w:rPr>
+        <w:t>спользовани</w:t>
+      </w:r>
+      <w:r>
+        <w:rPr>
+          <w:lang w:val="ru-RU"/>
+        </w:rPr>
+        <w:t>е</w:t>
+      </w:r>
+      <w:r>
+        <w:rPr>
+          <w:lang w:val="ru-RU"/>
+        </w:rPr>
+        <w:t xml:space="preserve"> </w:t>
+      </w:r>
+      <w:r>
+        <w:rPr>
+          <w:lang w:val="ru-RU"/>
+        </w:rPr>
+        <w:t xml:space="preserve">как скриптового языка в хостовом приложении на </w:t>
+      </w:r>
+      <w:r>
+        <w:t>C</w:t>
+      </w:r>
+      <w:r>
+        <w:rPr>
+          <w:lang w:val="ru-RU"/>
+        </w:rPr>
+        <w:t>/</w:t>
+      </w:r>
+      <w:r>
+        <w:t>C</w:t>
+      </w:r>
+      <w:r>
+        <w:rPr>
+          <w:lang w:val="ru-RU"/>
+        </w:rPr>
+        <w:t>++</w:t>
       </w:r>
     </w:p>
     <w:p>
@@ -7171,67 +7207,19 @@
         <w:rPr>
           <w:lang w:val="ru-RU"/>
         </w:rPr>
-        <w:t>И</w:t>
-      </w:r>
-      <w:r>
-        <w:rPr>
-          <w:lang w:val="ru-RU"/>
-        </w:rPr>
-        <w:t>спользовани</w:t>
-      </w:r>
-      <w:r>
-        <w:rPr>
-          <w:lang w:val="ru-RU"/>
-        </w:rPr>
-        <w:t>е</w:t>
-      </w:r>
-      <w:r>
-        <w:rPr>
-          <w:lang w:val="ru-RU"/>
-        </w:rPr>
-        <w:t xml:space="preserve"> </w:t>
-      </w:r>
-      <w:r>
-        <w:rPr>
-          <w:lang w:val="ru-RU"/>
-        </w:rPr>
-        <w:t>как скриптового</w:t>
-      </w:r>
-      <w:r>
-        <w:rPr>
-          <w:lang w:val="ru-RU"/>
-        </w:rPr>
-        <w:t xml:space="preserve"> язык</w:t>
-      </w:r>
-      <w:r>
-        <w:rPr>
-          <w:lang w:val="ru-RU"/>
-        </w:rPr>
-        <w:t>а</w:t>
-      </w:r>
-      <w:r>
-        <w:rPr>
-          <w:lang w:val="ru-RU"/>
-        </w:rPr>
-        <w:t xml:space="preserve"> в хостовом приложении на </w:t>
-      </w:r>
-      <w:r>
-        <w:t>C</w:t>
-      </w:r>
-      <w:r>
-        <w:rPr>
-          <w:lang w:val="ru-RU"/>
-        </w:rPr>
-        <w:t>/</w:t>
-      </w:r>
-      <w:r>
-        <w:t>C</w:t>
-      </w:r>
-      <w:r>
-        <w:rPr>
-          <w:lang w:val="ru-RU"/>
-        </w:rPr>
-        <w:t>++</w:t>
+        <w:t xml:space="preserve">Императивный объектно-ориентированный </w:t>
+      </w:r>
+      <w:r>
+        <w:rPr>
+          <w:lang w:val="ru-RU"/>
+        </w:rPr>
+        <w:t xml:space="preserve">С-подобный </w:t>
+      </w:r>
+      <w:r>
+        <w:rPr>
+          <w:lang w:val="ru-RU"/>
+        </w:rPr>
+        <w:t>синтаксис</w:t>
       </w:r>
     </w:p>
     <w:p>
@@ -7481,6 +7469,12 @@
         </w:rPr>
         <w:t>C/C++</w:t>
       </w:r>
+      <w:r>
+        <w:rPr>
+          <w:lang w:val="ru-RU" w:eastAsia="zh-TW"/>
+        </w:rPr>
+        <w:t xml:space="preserve"> (а также целочисленные типы с обратным порядком следования байтов)</w:t>
+      </w:r>
     </w:p>
     <w:p>
       <w:pPr>
@@ -7816,6 +7810,7 @@
         <w:rPr>
           <w:lang w:val="ru-RU"/>
         </w:rPr>
+        <w:lastRenderedPageBreak/>
         <w:t>Полный контроль над размещением данных</w:t>
       </w:r>
     </w:p>
@@ -7834,7 +7829,6 @@
         <w:rPr>
           <w:lang w:val="ru-RU" w:eastAsia="zh-TW"/>
         </w:rPr>
-        <w:lastRenderedPageBreak/>
         <w:t>Спецификаторы размещения</w:t>
       </w:r>
       <w:r>
@@ -8220,9 +8214,9 @@
       </w:pPr>
       <w:r>
         <w:rPr>
-          <w:lang w:val="ru-RU" w:eastAsia="zh-TW"/>
-        </w:rPr>
-        <w:t>Индексируемые свойства</w:t>
+          <w:lang w:val="ru-RU"/>
+        </w:rPr>
+        <w:t>Полная форма для объявления свойств произвольной сложности (с перегруженными сеттерами, полями данных, вспомогательными методами и тд)</w:t>
       </w:r>
     </w:p>
     <w:p>
@@ -8238,22 +8232,9 @@
       </w:pPr>
       <w:r>
         <w:rPr>
-          <w:rFonts w:hint="eastAsia"/>
           <w:lang w:val="ru-RU" w:eastAsia="zh-TW"/>
         </w:rPr>
-        <w:t>A</w:t>
-      </w:r>
-      <w:r>
-        <w:rPr>
-          <w:lang w:eastAsia="zh-TW"/>
-        </w:rPr>
-        <w:t>utoget</w:t>
-      </w:r>
-      <w:r>
-        <w:rPr>
-          <w:lang w:val="ru-RU" w:eastAsia="zh-TW"/>
-        </w:rPr>
-        <w:t>-свойства</w:t>
+        <w:t>Индексируемые свойства</w:t>
       </w:r>
     </w:p>
     <w:p>
@@ -8269,21 +8250,22 @@
       </w:pPr>
       <w:r>
         <w:rPr>
+          <w:rFonts w:hint="eastAsia"/>
+          <w:lang w:val="ru-RU" w:eastAsia="zh-TW"/>
+        </w:rPr>
+        <w:t>A</w:t>
+      </w:r>
+      <w:r>
+        <w:rPr>
           <w:lang w:eastAsia="zh-TW"/>
         </w:rPr>
-        <w:t>Bindable</w:t>
+        <w:t>utoget</w:t>
       </w:r>
       <w:r>
         <w:rPr>
           <w:lang w:val="ru-RU" w:eastAsia="zh-TW"/>
         </w:rPr>
-        <w:t>-</w:t>
-      </w:r>
-      <w:r>
-        <w:rPr>
-          <w:lang w:val="ru-RU" w:eastAsia="zh-TW"/>
-        </w:rPr>
-        <w:t>свойства</w:t>
+        <w:t>-свойства</w:t>
       </w:r>
     </w:p>
     <w:p>
@@ -8299,6 +8281,36 @@
       </w:pPr>
       <w:r>
         <w:rPr>
+          <w:lang w:eastAsia="zh-TW"/>
+        </w:rPr>
+        <w:t>Bindable</w:t>
+      </w:r>
+      <w:r>
+        <w:rPr>
+          <w:lang w:val="ru-RU" w:eastAsia="zh-TW"/>
+        </w:rPr>
+        <w:t>-</w:t>
+      </w:r>
+      <w:r>
+        <w:rPr>
+          <w:lang w:val="ru-RU" w:eastAsia="zh-TW"/>
+        </w:rPr>
+        <w:t>свойства</w:t>
+      </w:r>
+    </w:p>
+    <w:p>
+      <w:pPr>
+        <w:pStyle w:val="ListParagraph"/>
+        <w:numPr>
+          <w:ilvl w:val="1"/>
+          <w:numId w:val="36"/>
+        </w:numPr>
+        <w:rPr>
+          <w:lang w:val="ru-RU"/>
+        </w:rPr>
+      </w:pPr>
+      <w:r>
+        <w:rPr>
           <w:rFonts w:hint="eastAsia"/>
           <w:lang w:val="ru-RU" w:eastAsia="zh-TW"/>
         </w:rPr>
@@ -8514,6 +8526,8 @@
         </w:rPr>
         <w:t xml:space="preserve">Встроенная поддержка слабых событий (то есть тех, для которых не нужен явный вызов </w:t>
       </w:r>
+      <w:bookmarkStart w:id="8" w:name="_GoBack"/>
+      <w:bookmarkEnd w:id="8"/>
       <w:r>
         <w:rPr>
           <w:rFonts w:hint="eastAsia"/>
@@ -8930,19 +8944,38 @@
     </w:p>
     <w:p>
       <w:pPr>
+        <w:pStyle w:val="ListParagraph"/>
+        <w:numPr>
+          <w:ilvl w:val="1"/>
+          <w:numId w:val="36"/>
+        </w:numPr>
+        <w:rPr>
+          <w:lang w:val="ru-RU"/>
+        </w:rPr>
+      </w:pPr>
+      <w:r>
+        <w:rPr>
+          <w:lang w:val="ru-RU"/>
+        </w:rPr>
+        <w:t>Конструкторы/деструкторы у юнитов компиляции</w:t>
+      </w:r>
+    </w:p>
+    <w:p>
+      <w:pPr>
         <w:pStyle w:val="Heading3"/>
         <w:rPr>
           <w:lang w:val="ru-RU"/>
         </w:rPr>
       </w:pPr>
-      <w:bookmarkStart w:id="8" w:name="_Toc352779686"/>
-      <w:r>
-        <w:rPr>
-          <w:lang w:val="ru-RU"/>
-        </w:rPr>
+      <w:bookmarkStart w:id="9" w:name="_Toc352779686"/>
+      <w:r>
+        <w:rPr>
+          <w:lang w:val="ru-RU"/>
+        </w:rPr>
+        <w:lastRenderedPageBreak/>
         <w:t>Архитектура компилятора</w:t>
       </w:r>
-      <w:bookmarkEnd w:id="8"/>
+      <w:bookmarkEnd w:id="9"/>
     </w:p>
     <w:p>
       <w:pPr>
@@ -9142,44 +9175,1101 @@
         <w:rPr>
           <w:lang w:val="ru-RU"/>
         </w:rPr>
-        <w:t xml:space="preserve">и другие безусловно </w:t>
-      </w:r>
+        <w:t xml:space="preserve">и другие безусловно уважаемые и проверенные в бою </w:t>
+      </w:r>
+      <w:r>
+        <w:rPr>
+          <w:lang w:val="ru-RU"/>
+        </w:rPr>
+        <w:t>парсер-генераторы</w:t>
+      </w:r>
+      <w:r>
+        <w:rPr>
+          <w:lang w:val="ru-RU"/>
+        </w:rPr>
+        <w:t xml:space="preserve">, это тема для отдельного и интересного разговора. Пока же я </w:t>
+      </w:r>
+      <w:r>
+        <w:rPr>
+          <w:lang w:val="ru-RU"/>
+        </w:rPr>
+        <w:t xml:space="preserve">просто </w:t>
+      </w:r>
+      <w:r>
+        <w:rPr>
+          <w:lang w:val="ru-RU"/>
+        </w:rPr>
+        <w:t xml:space="preserve">хотел сказать что в качестве синтаксического анализатора </w:t>
+      </w:r>
+      <w:r>
+        <w:rPr>
+          <w:lang w:val="ru-RU"/>
+        </w:rPr>
+        <w:t xml:space="preserve">в компиляторе </w:t>
+      </w:r>
+      <w:r>
+        <w:t>Jancy</w:t>
+      </w:r>
+      <w:r>
+        <w:rPr>
+          <w:lang w:val="ru-RU"/>
+        </w:rPr>
+        <w:t xml:space="preserve"> </w:t>
+      </w:r>
+      <w:r>
+        <w:rPr>
+          <w:lang w:val="ru-RU"/>
+        </w:rPr>
+        <w:t xml:space="preserve">используется не </w:t>
+      </w:r>
+      <w:r>
+        <w:rPr>
+          <w:lang w:val="ru-RU"/>
+        </w:rPr>
+        <w:t xml:space="preserve">ручной </w:t>
+      </w:r>
+      <w:r>
+        <w:rPr>
+          <w:lang w:val="ru-RU"/>
+        </w:rPr>
+        <w:t xml:space="preserve">рекурсивный спуск, а сгенерированный парсер, а значит имеется </w:t>
+      </w:r>
+      <w:r>
+        <w:t>BNF</w:t>
+      </w:r>
+      <w:r>
+        <w:rPr>
+          <w:lang w:val="ru-RU"/>
+        </w:rPr>
+        <w:t xml:space="preserve"> </w:t>
+      </w:r>
+      <w:r>
+        <w:rPr>
+          <w:lang w:val="ru-RU"/>
+        </w:rPr>
+        <w:t>грамматика</w:t>
+      </w:r>
+      <w:r>
+        <w:rPr>
+          <w:lang w:val="ru-RU"/>
+        </w:rPr>
+        <w:t>, которую можно распечатать, обсудить и с лёгкостью модифицировать.</w:t>
+      </w:r>
+    </w:p>
+    <w:p>
+      <w:pPr>
+        <w:rPr>
+          <w:lang w:val="ru-RU"/>
+        </w:rPr>
+      </w:pPr>
+      <w:r>
+        <w:rPr>
+          <w:lang w:val="ru-RU"/>
+        </w:rPr>
+        <w:t xml:space="preserve">В качестве </w:t>
+      </w:r>
+      <w:r>
+        <w:t>backend</w:t>
+      </w:r>
+      <w:r>
+        <w:rPr>
+          <w:lang w:val="ru-RU"/>
+        </w:rPr>
+        <w:t xml:space="preserve"> </w:t>
+      </w:r>
+      <w:r>
+        <w:rPr>
+          <w:lang w:val="ru-RU"/>
+        </w:rPr>
+        <w:t xml:space="preserve">используется </w:t>
+      </w:r>
+      <w:r>
+        <w:t>LLVM</w:t>
+      </w:r>
+      <w:r>
+        <w:rPr>
+          <w:lang w:val="ru-RU"/>
+        </w:rPr>
+        <w:t>, что позволяет задействовать отлаженный оптимизатор и кодогенериратор сразу для широкого спектра платформ.</w:t>
+      </w:r>
+      <w:r>
+        <w:rPr>
+          <w:lang w:val="ru-RU"/>
+        </w:rPr>
+        <w:t xml:space="preserve"> Плюс использование </w:t>
+      </w:r>
+      <w:r>
+        <w:t>LLVM</w:t>
+      </w:r>
+      <w:r>
+        <w:rPr>
+          <w:lang w:val="ru-RU"/>
+        </w:rPr>
+        <w:t xml:space="preserve"> </w:t>
+      </w:r>
+      <w:r>
+        <w:rPr>
+          <w:lang w:val="ru-RU"/>
+        </w:rPr>
+        <w:t xml:space="preserve">существенно упрощает обеспечение совместимости с </w:t>
+      </w:r>
+      <w:r>
+        <w:t>ABI</w:t>
+      </w:r>
+      <w:r>
+        <w:rPr>
+          <w:lang w:val="ru-RU"/>
+        </w:rPr>
+        <w:t xml:space="preserve"> (</w:t>
+      </w:r>
+      <w:r>
+        <w:t>application</w:t>
+      </w:r>
+      <w:r>
+        <w:rPr>
+          <w:lang w:val="ru-RU"/>
+        </w:rPr>
+        <w:t xml:space="preserve"> </w:t>
+      </w:r>
+      <w:r>
+        <w:t>binary</w:t>
+      </w:r>
+      <w:r>
+        <w:rPr>
+          <w:lang w:val="ru-RU"/>
+        </w:rPr>
+        <w:t xml:space="preserve"> </w:t>
+      </w:r>
+      <w:r>
+        <w:t>interface</w:t>
+      </w:r>
+      <w:r>
+        <w:rPr>
+          <w:lang w:val="ru-RU"/>
+        </w:rPr>
+        <w:t xml:space="preserve">) </w:t>
+      </w:r>
+      <w:r>
+        <w:rPr>
+          <w:lang w:val="ru-RU"/>
+        </w:rPr>
+        <w:t>хостового</w:t>
+      </w:r>
+      <w:r>
+        <w:rPr>
+          <w:lang w:val="ru-RU"/>
+        </w:rPr>
+        <w:t xml:space="preserve"> </w:t>
+      </w:r>
+      <w:r>
+        <w:t>C</w:t>
+      </w:r>
+      <w:r>
+        <w:rPr>
+          <w:lang w:val="ru-RU"/>
+        </w:rPr>
+        <w:t>/</w:t>
+      </w:r>
+      <w:r>
+        <w:t>C</w:t>
+      </w:r>
+      <w:r>
+        <w:rPr>
+          <w:lang w:val="ru-RU"/>
+        </w:rPr>
+        <w:t xml:space="preserve">++ </w:t>
+      </w:r>
+      <w:r>
+        <w:rPr>
+          <w:lang w:val="ru-RU"/>
+        </w:rPr>
+        <w:t>приложения.</w:t>
+      </w:r>
+      <w:r>
+        <w:rPr>
+          <w:lang w:val="ru-RU"/>
+        </w:rPr>
+        <w:t xml:space="preserve"> Словом, использование </w:t>
+      </w:r>
+      <w:r>
+        <w:t>LLVM</w:t>
+      </w:r>
+      <w:r>
+        <w:rPr>
+          <w:lang w:val="ru-RU"/>
+        </w:rPr>
+        <w:t>,</w:t>
+      </w:r>
+      <w:r>
+        <w:rPr>
+          <w:lang w:val="ru-RU"/>
+        </w:rPr>
+        <w:t xml:space="preserve"> а не рукописной виртуальной машины, или же рукописного генератора целевого кода – это решение которое не вызывало вопросов с самого начала.</w:t>
+      </w:r>
+    </w:p>
+    <w:p>
+      <w:pPr>
+        <w:rPr>
+          <w:lang w:val="ru-RU"/>
+        </w:rPr>
+      </w:pPr>
+      <w:r>
+        <w:rPr>
+          <w:lang w:val="ru-RU"/>
+        </w:rPr>
+        <w:t xml:space="preserve">Выходом парсера является сразу </w:t>
+      </w:r>
+      <w:r>
+        <w:t>LLVM</w:t>
+      </w:r>
+      <w:r>
+        <w:rPr>
+          <w:lang w:val="ru-RU"/>
+        </w:rPr>
+        <w:t xml:space="preserve"> </w:t>
+      </w:r>
+      <w:r>
+        <w:t>IR</w:t>
+      </w:r>
+      <w:r>
+        <w:rPr>
+          <w:lang w:val="ru-RU"/>
+        </w:rPr>
+        <w:t xml:space="preserve"> без пр</w:t>
+      </w:r>
+      <w:r>
+        <w:rPr>
+          <w:lang w:val="ru-RU"/>
+        </w:rPr>
+        <w:t xml:space="preserve">омежуточной </w:t>
+      </w:r>
+      <w:r>
+        <w:rPr>
+          <w:lang w:val="ru-RU"/>
+        </w:rPr>
+        <w:t xml:space="preserve">генерации </w:t>
+      </w:r>
+      <w:r>
+        <w:t>AST</w:t>
+      </w:r>
+      <w:r>
+        <w:rPr>
+          <w:lang w:val="ru-RU"/>
+        </w:rPr>
+        <w:t>: в нисходящих парсерах удобно проводить семантический анализ и генерировать код прямо по ходу разбора.</w:t>
+      </w:r>
+    </w:p>
+    <w:p>
+      <w:pPr>
+        <w:rPr>
+          <w:lang w:val="ru-RU"/>
+        </w:rPr>
+      </w:pPr>
+      <w:r>
+        <w:rPr>
+          <w:lang w:val="ru-RU"/>
+        </w:rPr>
+        <w:t xml:space="preserve">Модель взаимодействия лексера и парсера </w:t>
+      </w:r>
+      <w:r>
+        <w:rPr>
+          <w:lang w:val="ru-RU"/>
+        </w:rPr>
+        <w:t xml:space="preserve">подсмотрена в </w:t>
+      </w:r>
+      <w:r>
+        <w:t>Lemon</w:t>
+      </w:r>
+      <w:r>
+        <w:rPr>
+          <w:lang w:val="ru-RU"/>
+        </w:rPr>
+        <w:t xml:space="preserve">: парсер </w:t>
+      </w:r>
+      <w:r>
+        <w:t>Jancy</w:t>
+      </w:r>
+      <w:r>
+        <w:rPr>
+          <w:lang w:val="ru-RU"/>
+        </w:rPr>
+        <w:t xml:space="preserve"> </w:t>
+      </w:r>
+      <w:r>
+        <w:rPr>
+          <w:lang w:val="ru-RU"/>
+        </w:rPr>
+        <w:t xml:space="preserve">НЕ вызывает лексер; вместо этого имеется внешний цикл выборки токенов, каждый из которых скармливается табличному парсеру. Данная модель позволяет разбирать неполные юниты компиляции, останавливать и возобновлять процесс разбора и т.д., плюс, как и в любом табличном парсере, память под аттрибуты правил выделяется не на стеке (что чревато </w:t>
+      </w:r>
+      <w:r>
+        <w:t>stack</w:t>
+      </w:r>
+      <w:r>
+        <w:rPr>
+          <w:lang w:val="ru-RU"/>
+        </w:rPr>
+        <w:t xml:space="preserve"> </w:t>
+      </w:r>
+      <w:r>
+        <w:t>overflow</w:t>
+      </w:r>
+      <w:r>
+        <w:rPr>
+          <w:lang w:val="ru-RU"/>
+        </w:rPr>
+        <w:t xml:space="preserve"> или искусственными ограничениями на уровень вложенности), а в куче.</w:t>
+      </w:r>
+    </w:p>
+    <w:p>
+      <w:pPr>
+        <w:rPr>
+          <w:lang w:val="ru-RU"/>
+        </w:rPr>
+      </w:pPr>
+      <w:r>
+        <w:rPr>
+          <w:lang w:val="ru-RU"/>
+        </w:rPr>
+        <w:t>Синтаксический/семантический анализ двух-, а в некоторых правилах трёх- и четырёх- проходный (что, однако, не означает повторного запуск</w:t>
+      </w:r>
+      <w:r>
+        <w:rPr>
+          <w:lang w:val="ru-RU"/>
+        </w:rPr>
+        <w:t>а</w:t>
+      </w:r>
+      <w:r>
+        <w:rPr>
+          <w:lang w:val="ru-RU"/>
+        </w:rPr>
+        <w:t xml:space="preserve"> лексера)</w:t>
+      </w:r>
+      <w:r>
+        <w:rPr>
+          <w:lang w:val="ru-RU"/>
+        </w:rPr>
+        <w:t>.</w:t>
+      </w:r>
+      <w:r>
+        <w:rPr>
+          <w:lang w:val="ru-RU"/>
+        </w:rPr>
+        <w:t xml:space="preserve"> Второй проход с</w:t>
+      </w:r>
+      <w:r>
+        <w:rPr>
+          <w:lang w:val="ru-RU"/>
+        </w:rPr>
+        <w:t>делан</w:t>
+      </w:r>
+      <w:r>
+        <w:rPr>
+          <w:lang w:val="ru-RU"/>
+        </w:rPr>
+        <w:t xml:space="preserve"> для возможности использовать глобальные типы и данные </w:t>
+      </w:r>
+      <w:r>
+        <w:rPr>
+          <w:lang w:val="ru-RU"/>
+        </w:rPr>
+        <w:t>до парсинга</w:t>
+      </w:r>
+      <w:r>
+        <w:rPr>
+          <w:lang w:val="ru-RU"/>
+        </w:rPr>
+        <w:t xml:space="preserve"> их объявления (которое может находиться вообще в другом юните компиляции). Зачем могут понадобиться третий и четвёртый проходы, станет ясно далее</w:t>
+      </w:r>
+      <w:r>
+        <w:rPr>
+          <w:lang w:val="ru-RU"/>
+        </w:rPr>
+        <w:t>.</w:t>
+      </w:r>
+      <w:r>
+        <w:rPr>
+          <w:lang w:val="ru-RU"/>
+        </w:rPr>
+        <w:t xml:space="preserve"> Перейдём к рассмотрению </w:t>
+      </w:r>
+      <w:r>
+        <w:rPr>
+          <w:lang w:val="ru-RU"/>
+        </w:rPr>
+        <w:t xml:space="preserve">возможностей и особенностей </w:t>
+      </w:r>
+      <w:r>
+        <w:rPr>
+          <w:lang w:val="ru-RU"/>
+        </w:rPr>
+        <w:t>языка.</w:t>
+      </w:r>
+    </w:p>
+    <w:p>
+      <w:pPr>
+        <w:pStyle w:val="Heading3"/>
+        <w:rPr>
+          <w:lang w:val="ru-RU"/>
+        </w:rPr>
+      </w:pPr>
+      <w:bookmarkStart w:id="10" w:name="_Toc352779687"/>
+      <w:r>
+        <w:rPr>
+          <w:lang w:val="ru-RU"/>
+        </w:rPr>
+        <w:t>Объявления</w:t>
+      </w:r>
+      <w:bookmarkEnd w:id="10"/>
+    </w:p>
+    <w:p>
+      <w:pPr>
+        <w:rPr>
+          <w:lang w:val="ru-RU"/>
+        </w:rPr>
+      </w:pPr>
+      <w:r>
+        <w:rPr>
+          <w:lang w:val="ru-RU"/>
+        </w:rPr>
+        <w:t xml:space="preserve">Синтаксис объявлений в </w:t>
+      </w:r>
+      <w:r>
+        <w:t>Jancy</w:t>
+      </w:r>
+      <w:r>
+        <w:rPr>
+          <w:lang w:val="ru-RU"/>
+        </w:rPr>
+        <w:t xml:space="preserve"> </w:t>
+      </w:r>
+      <w:r>
+        <w:rPr>
+          <w:lang w:val="ru-RU"/>
+        </w:rPr>
+        <w:t>С-подобный (спецификатор-декларатор-инициализатор</w:t>
+      </w:r>
+      <w:r>
+        <w:rPr>
+          <w:lang w:val="ru-RU"/>
+        </w:rPr>
+        <w:t>)</w:t>
+      </w:r>
+      <w:r>
+        <w:rPr>
+          <w:lang w:val="ru-RU"/>
+        </w:rPr>
+        <w:t xml:space="preserve">, то есть в целом такой же как в </w:t>
+      </w:r>
+      <w:r>
+        <w:t>C</w:t>
+      </w:r>
+      <w:r>
+        <w:rPr>
+          <w:lang w:val="ru-RU"/>
+        </w:rPr>
+        <w:t xml:space="preserve">, </w:t>
+      </w:r>
+      <w:r>
+        <w:t>C</w:t>
+      </w:r>
+      <w:r>
+        <w:rPr>
+          <w:lang w:val="ru-RU"/>
+        </w:rPr>
+        <w:t xml:space="preserve">++, </w:t>
+      </w:r>
+      <w:r>
+        <w:t>Java</w:t>
+      </w:r>
+      <w:r>
+        <w:rPr>
+          <w:lang w:val="ru-RU"/>
+        </w:rPr>
+        <w:t xml:space="preserve"> </w:t>
+      </w:r>
+      <w:r>
+        <w:rPr>
+          <w:lang w:val="ru-RU"/>
+        </w:rPr>
+        <w:t xml:space="preserve">и </w:t>
+      </w:r>
+      <w:r>
+        <w:t>D</w:t>
+      </w:r>
+      <w:r>
+        <w:rPr>
+          <w:lang w:val="ru-RU"/>
+        </w:rPr>
+        <w:t xml:space="preserve">. Детали реализации, однако, ближе к </w:t>
+      </w:r>
+      <w:r>
+        <w:t>Java</w:t>
+      </w:r>
+      <w:r>
+        <w:rPr>
+          <w:lang w:val="ru-RU"/>
+        </w:rPr>
+        <w:t xml:space="preserve"> чем к </w:t>
+      </w:r>
+      <w:r>
+        <w:t>C</w:t>
+      </w:r>
+      <w:r>
+        <w:rPr>
+          <w:lang w:val="ru-RU"/>
+        </w:rPr>
+        <w:t>/</w:t>
+      </w:r>
+      <w:r>
+        <w:t>C</w:t>
+      </w:r>
+      <w:r>
+        <w:rPr>
+          <w:lang w:val="ru-RU"/>
+        </w:rPr>
+        <w:t xml:space="preserve">++, </w:t>
+      </w:r>
+      <w:r>
+        <w:rPr>
+          <w:lang w:val="ru-RU"/>
+        </w:rPr>
+        <w:t>а именно: объявление именованых типов НЕ является спецификтором типа. Это означает, что</w:t>
+      </w:r>
+      <w:r>
+        <w:rPr>
+          <w:lang w:val="ru-RU"/>
+        </w:rPr>
+        <w:t>, например,</w:t>
+      </w:r>
+      <w:r>
+        <w:rPr>
+          <w:lang w:val="ru-RU"/>
+        </w:rPr>
+        <w:t xml:space="preserve"> </w:t>
+      </w:r>
+      <w:r>
+        <w:rPr>
+          <w:lang w:val="ru-RU"/>
+        </w:rPr>
+        <w:t xml:space="preserve">нельзя описать новую структуру и тут же </w:t>
+      </w:r>
+      <w:r>
+        <w:rPr>
+          <w:lang w:val="ru-RU"/>
+        </w:rPr>
+        <w:t>использовать е</w:t>
+      </w:r>
+      <w:r>
+        <w:rPr>
+          <w:lang w:val="ru-RU"/>
+        </w:rPr>
+        <w:t xml:space="preserve">ё </w:t>
+      </w:r>
+      <w:r>
+        <w:rPr>
+          <w:lang w:val="ru-RU"/>
+        </w:rPr>
+        <w:t xml:space="preserve">в </w:t>
+      </w:r>
+      <w:r>
+        <w:rPr>
+          <w:lang w:val="ru-RU"/>
+        </w:rPr>
+        <w:t xml:space="preserve">выражении или в </w:t>
+      </w:r>
+      <w:r>
+        <w:rPr>
+          <w:lang w:val="ru-RU"/>
+        </w:rPr>
+        <w:t xml:space="preserve">качестве типа для </w:t>
+      </w:r>
+      <w:r>
+        <w:rPr>
+          <w:lang w:val="ru-RU"/>
+        </w:rPr>
+        <w:t>переменной</w:t>
+      </w:r>
+      <w:r>
+        <w:rPr>
+          <w:lang w:val="ru-RU"/>
+        </w:rPr>
+        <w:t xml:space="preserve"> </w:t>
+      </w:r>
+      <w:r>
+        <w:rPr>
+          <w:lang w:val="ru-RU"/>
+        </w:rPr>
+        <w:t xml:space="preserve">– </w:t>
+      </w:r>
+      <w:r>
+        <w:rPr>
+          <w:lang w:val="ru-RU"/>
+        </w:rPr>
+        <w:t>что</w:t>
+      </w:r>
+      <w:r>
+        <w:rPr>
+          <w:lang w:val="ru-RU"/>
+        </w:rPr>
+        <w:t xml:space="preserve">, </w:t>
+      </w:r>
+      <w:r>
+        <w:rPr>
+          <w:lang w:val="ru-RU"/>
+        </w:rPr>
+        <w:t>конечно</w:t>
+      </w:r>
+      <w:r>
+        <w:rPr>
+          <w:lang w:val="ru-RU"/>
+        </w:rPr>
+        <w:t>, не очень хорошо</w:t>
+      </w:r>
+      <w:r>
+        <w:rPr>
+          <w:lang w:val="ru-RU"/>
+        </w:rPr>
+        <w:t xml:space="preserve"> (</w:t>
+      </w:r>
+      <w:r>
+        <w:rPr>
+          <w:lang w:val="ru-RU"/>
+        </w:rPr>
+        <w:t>хоть</w:t>
+      </w:r>
+      <w:r>
+        <w:rPr>
+          <w:lang w:val="ru-RU"/>
+        </w:rPr>
+        <w:t xml:space="preserve"> </w:t>
+      </w:r>
+      <w:r>
+        <w:rPr>
+          <w:lang w:val="ru-RU"/>
+        </w:rPr>
+        <w:t xml:space="preserve">и не </w:t>
+      </w:r>
+      <w:r>
+        <w:rPr>
+          <w:lang w:val="ru-RU"/>
+        </w:rPr>
+        <w:t xml:space="preserve">так </w:t>
+      </w:r>
+      <w:r>
+        <w:rPr>
+          <w:lang w:val="ru-RU"/>
+        </w:rPr>
+        <w:t>страшно</w:t>
+      </w:r>
+      <w:r>
+        <w:rPr>
+          <w:lang w:val="ru-RU"/>
+        </w:rPr>
+        <w:t>)</w:t>
+      </w:r>
+      <w:r>
+        <w:rPr>
+          <w:lang w:val="ru-RU"/>
+        </w:rPr>
+        <w:t xml:space="preserve">. </w:t>
+      </w:r>
+      <w:r>
+        <w:rPr>
+          <w:lang w:val="ru-RU"/>
+        </w:rPr>
+        <w:t>Зато</w:t>
+      </w:r>
+      <w:r>
+        <w:rPr>
+          <w:lang w:val="ru-RU"/>
+        </w:rPr>
+        <w:t xml:space="preserve"> </w:t>
+      </w:r>
+      <w:r>
+        <w:rPr>
+          <w:lang w:val="ru-RU"/>
+        </w:rPr>
+        <w:t xml:space="preserve">объявление именованого типа </w:t>
+      </w:r>
+      <w:r>
+        <w:rPr>
+          <w:lang w:val="ru-RU"/>
+        </w:rPr>
+        <w:t>не</w:t>
+      </w:r>
+      <w:r>
+        <w:rPr>
+          <w:lang w:val="ru-RU"/>
+        </w:rPr>
+        <w:t xml:space="preserve"> обязательно завершать точкой с запятой</w:t>
+      </w:r>
+      <w:r>
+        <w:rPr>
+          <w:lang w:val="ru-RU"/>
+        </w:rPr>
+        <w:t>, и это стало решающим фактором при выборе модели.</w:t>
+      </w:r>
+    </w:p>
+    <w:p>
+      <w:pPr>
+        <w:pStyle w:val="CodeSnippet"/>
+        <w:rPr>
+          <w:lang w:val="en-US"/>
+        </w:rPr>
+      </w:pPr>
+      <w:r>
+        <w:rPr>
+          <w:lang w:val="en-US"/>
+        </w:rPr>
+        <w:t>class C1</w:t>
+      </w:r>
+    </w:p>
+    <w:p>
+      <w:pPr>
+        <w:pStyle w:val="CodeSnippet"/>
+        <w:rPr>
+          <w:lang w:val="en-US"/>
+        </w:rPr>
+      </w:pPr>
+      <w:r>
+        <w:rPr>
+          <w:lang w:val="en-US"/>
+        </w:rPr>
+        <w:t>{</w:t>
+      </w:r>
+    </w:p>
+    <w:p>
+      <w:pPr>
+        <w:pStyle w:val="CodeSnippet"/>
+        <w:rPr>
+          <w:lang w:val="en-US"/>
+        </w:rPr>
+      </w:pPr>
+      <w:r>
+        <w:rPr>
+          <w:lang w:val="en-US"/>
+        </w:rPr>
+        <w:t>} // no need to ‘;’-terminate</w:t>
+      </w:r>
+      <w:r>
+        <w:rPr>
+          <w:lang w:val="en-US"/>
+        </w:rPr>
+        <w:t xml:space="preserve"> </w:t>
+      </w:r>
+      <w:r>
+        <w:rPr>
+          <w:lang w:val="en-US"/>
+        </w:rPr>
+        <w:t>declaration of named types</w:t>
+      </w:r>
+    </w:p>
+    <w:p>
+      <w:pPr>
+        <w:pStyle w:val="CodeSnippet"/>
+        <w:rPr>
+          <w:lang w:val="en-US"/>
+        </w:rPr>
+      </w:pPr>
+    </w:p>
+    <w:p/>
+    <w:p>
+      <w:pPr>
+        <w:rPr>
+          <w:lang w:val="ru-RU"/>
+        </w:rPr>
+      </w:pPr>
+      <w:r>
+        <w:rPr>
+          <w:lang w:val="ru-RU"/>
+        </w:rPr>
+        <w:t xml:space="preserve">Если спецификтор типа не указан, он считается </w:t>
+      </w:r>
+      <w:r>
+        <w:rPr>
+          <w:lang w:val="ru-RU"/>
+        </w:rPr>
+        <w:t>‘</w:t>
+      </w:r>
+      <w:r>
+        <w:t>void</w:t>
+      </w:r>
+      <w:r>
+        <w:rPr>
+          <w:lang w:val="ru-RU"/>
+        </w:rPr>
+        <w:t>’</w:t>
+      </w:r>
+      <w:r>
+        <w:rPr>
+          <w:lang w:val="ru-RU"/>
+        </w:rPr>
+        <w:t xml:space="preserve"> по умолчанию. Это позволяет опускать спецификатор для ничего не возвращающих функций и методов, а также указателей на них; кроме того, это унифицирует грамматику и семантику объявления функций и специальных методов (конструкторов, деструкторов и тд).</w:t>
+      </w:r>
+    </w:p>
+    <w:p>
+      <w:pPr>
+        <w:rPr>
+          <w:lang w:val="ru-RU"/>
+        </w:rPr>
+      </w:pPr>
       <w:r>
         <w:rPr>
           <w:lang w:val="ru-RU"/>
         </w:rPr>
         <w:lastRenderedPageBreak/>
-        <w:t xml:space="preserve">уважаемые и проверенные в бою </w:t>
-      </w:r>
-      <w:r>
-        <w:rPr>
-          <w:lang w:val="ru-RU"/>
-        </w:rPr>
-        <w:t>парсер-генераторы</w:t>
-      </w:r>
-      <w:r>
-        <w:rPr>
-          <w:lang w:val="ru-RU"/>
-        </w:rPr>
-        <w:t xml:space="preserve">, это тема для отдельного и интересного разговора. Пока же я </w:t>
-      </w:r>
-      <w:r>
-        <w:rPr>
-          <w:lang w:val="ru-RU"/>
-        </w:rPr>
-        <w:t xml:space="preserve">просто </w:t>
-      </w:r>
-      <w:r>
-        <w:rPr>
-          <w:lang w:val="ru-RU"/>
-        </w:rPr>
-        <w:t xml:space="preserve">хотел сказать что в качестве синтаксического анализатора </w:t>
-      </w:r>
-      <w:r>
-        <w:rPr>
-          <w:lang w:val="ru-RU"/>
-        </w:rPr>
-        <w:t xml:space="preserve">в компиляторе </w:t>
+        <w:t>Одно</w:t>
+      </w:r>
+      <w:r>
+        <w:rPr>
+          <w:lang w:val="ru-RU"/>
+        </w:rPr>
+        <w:t xml:space="preserve"> </w:t>
+      </w:r>
+      <w:r>
+        <w:rPr>
+          <w:lang w:val="ru-RU"/>
+        </w:rPr>
+        <w:t>и</w:t>
+      </w:r>
+      <w:r>
+        <w:rPr>
+          <w:lang w:val="ru-RU"/>
+        </w:rPr>
+        <w:t xml:space="preserve"> </w:t>
+      </w:r>
+      <w:r>
+        <w:rPr>
+          <w:lang w:val="ru-RU"/>
+        </w:rPr>
+        <w:t>то</w:t>
+      </w:r>
+      <w:r>
+        <w:rPr>
+          <w:lang w:val="ru-RU"/>
+        </w:rPr>
+        <w:t xml:space="preserve"> </w:t>
+      </w:r>
+      <w:r>
+        <w:rPr>
+          <w:lang w:val="ru-RU"/>
+        </w:rPr>
+        <w:t>же объявление</w:t>
+      </w:r>
+      <w:r>
+        <w:rPr>
+          <w:lang w:val="ru-RU"/>
+        </w:rPr>
+        <w:t xml:space="preserve"> </w:t>
+      </w:r>
+      <w:r>
+        <w:rPr>
+          <w:lang w:val="ru-RU"/>
+        </w:rPr>
+        <w:t>может содержать один или несколько деклараторов с опциональными инициализаторами.</w:t>
+      </w:r>
+    </w:p>
+    <w:p>
+      <w:pPr>
+        <w:pStyle w:val="CodeSnippet"/>
+        <w:rPr>
+          <w:lang w:val="en-US"/>
+        </w:rPr>
+      </w:pPr>
+      <w:r>
+        <w:rPr>
+          <w:lang w:val="en-US"/>
+        </w:rPr>
+        <w:t>main</w:t>
+      </w:r>
+      <w:r>
+        <w:rPr>
+          <w:lang w:val="en-US"/>
+        </w:rPr>
+        <w:t xml:space="preserve"> ()</w:t>
+      </w:r>
+    </w:p>
+    <w:p>
+      <w:pPr>
+        <w:pStyle w:val="CodeSnippet"/>
+        <w:rPr>
+          <w:lang w:val="en-US"/>
+        </w:rPr>
+      </w:pPr>
+      <w:r>
+        <w:rPr>
+          <w:lang w:val="en-US"/>
+        </w:rPr>
+        <w:t>{</w:t>
+      </w:r>
+    </w:p>
+    <w:p>
+      <w:pPr>
+        <w:pStyle w:val="CodeSnippet"/>
+        <w:ind w:firstLine="720"/>
+        <w:rPr>
+          <w:lang w:val="en-US"/>
+        </w:rPr>
+      </w:pPr>
+      <w:r>
+        <w:rPr>
+          <w:lang w:val="en-US"/>
+        </w:rPr>
+        <w:t>int</w:t>
+      </w:r>
+      <w:r>
+        <w:rPr>
+          <w:lang w:val="en-US"/>
+        </w:rPr>
+        <w:t xml:space="preserve"> </w:t>
+      </w:r>
+      <w:r>
+        <w:rPr>
+          <w:lang w:val="en-US"/>
+        </w:rPr>
+        <w:t>a</w:t>
+      </w:r>
+      <w:r>
+        <w:rPr>
+          <w:lang w:val="en-US"/>
+        </w:rPr>
+        <w:t xml:space="preserve">, </w:t>
+      </w:r>
+      <w:r>
+        <w:rPr>
+          <w:lang w:val="en-US"/>
+        </w:rPr>
+        <w:t>*</w:t>
+      </w:r>
+      <w:r>
+        <w:rPr>
+          <w:lang w:val="en-US"/>
+        </w:rPr>
+        <w:t>b</w:t>
+      </w:r>
+      <w:r>
+        <w:rPr>
+          <w:lang w:val="en-US"/>
+        </w:rPr>
+        <w:t xml:space="preserve">, </w:t>
+      </w:r>
+      <w:r>
+        <w:rPr>
+          <w:lang w:val="en-US"/>
+        </w:rPr>
+        <w:t>c</w:t>
+      </w:r>
+      <w:r>
+        <w:rPr>
+          <w:lang w:val="en-US"/>
+        </w:rPr>
+        <w:t xml:space="preserve"> = 10, </w:t>
+      </w:r>
+      <w:r>
+        <w:rPr>
+          <w:lang w:val="en-US"/>
+        </w:rPr>
+        <w:t>d</w:t>
+      </w:r>
+      <w:r>
+        <w:rPr>
+          <w:lang w:val="en-US"/>
+        </w:rPr>
+        <w:t xml:space="preserve"> [10] = { ,, </w:t>
+      </w:r>
+      <w:r>
+        <w:rPr>
+          <w:lang w:val="en-US"/>
+        </w:rPr>
+        <w:t>3</w:t>
+      </w:r>
+      <w:r>
+        <w:rPr>
+          <w:lang w:val="en-US"/>
+        </w:rPr>
+        <w:t xml:space="preserve">, </w:t>
+      </w:r>
+      <w:r>
+        <w:rPr>
+          <w:lang w:val="en-US"/>
+        </w:rPr>
+        <w:t>4</w:t>
+      </w:r>
+      <w:r>
+        <w:rPr>
+          <w:lang w:val="en-US"/>
+        </w:rPr>
+        <w:t xml:space="preserve"> };</w:t>
+      </w:r>
+    </w:p>
+    <w:p>
+      <w:pPr>
+        <w:pStyle w:val="CodeSnippet"/>
+      </w:pPr>
+      <w:r>
+        <w:t>}</w:t>
+      </w:r>
+    </w:p>
+    <w:p>
+      <w:pPr>
+        <w:rPr>
+          <w:lang w:val="ru-RU"/>
+        </w:rPr>
+      </w:pPr>
+    </w:p>
+    <w:p>
+      <w:pPr>
+        <w:rPr>
+          <w:lang w:val="ru-RU"/>
+        </w:rPr>
+      </w:pPr>
+      <w:r>
+        <w:rPr>
+          <w:lang w:val="ru-RU"/>
+        </w:rPr>
+        <w:t xml:space="preserve">Как и </w:t>
+      </w:r>
+      <w:r>
+        <w:rPr>
+          <w:lang w:val="ru-RU"/>
+        </w:rPr>
+        <w:t xml:space="preserve">в </w:t>
+      </w:r>
+      <w:r>
+        <w:t>C</w:t>
+      </w:r>
+      <w:r>
+        <w:rPr>
+          <w:lang w:val="ru-RU"/>
+        </w:rPr>
+        <w:t>/</w:t>
+      </w:r>
+      <w:r>
+        <w:t>C</w:t>
+      </w:r>
+      <w:r>
+        <w:rPr>
+          <w:lang w:val="ru-RU"/>
+        </w:rPr>
+        <w:t>++</w:t>
+      </w:r>
+      <w:r>
+        <w:rPr>
+          <w:lang w:val="ru-RU"/>
+        </w:rPr>
+        <w:t>,</w:t>
+      </w:r>
+      <w:r>
+        <w:rPr>
+          <w:lang w:val="ru-RU"/>
+        </w:rPr>
+        <w:t xml:space="preserve"> </w:t>
+      </w:r>
+      <w:r>
+        <w:rPr>
+          <w:lang w:val="ru-RU"/>
+        </w:rPr>
+        <w:t xml:space="preserve">в </w:t>
       </w:r>
       <w:r>
         <w:t>Jancy</w:t>
@@ -9194,1194 +10284,130 @@
         <w:rPr>
           <w:lang w:val="ru-RU"/>
         </w:rPr>
-        <w:t xml:space="preserve">используется не </w:t>
-      </w:r>
-      <w:r>
-        <w:rPr>
-          <w:lang w:val="ru-RU"/>
-        </w:rPr>
-        <w:t xml:space="preserve">ручной </w:t>
-      </w:r>
-      <w:r>
-        <w:rPr>
-          <w:lang w:val="ru-RU"/>
-        </w:rPr>
-        <w:t xml:space="preserve">рекурсивный спуск, а сгенерированный парсер, а значит имеется </w:t>
-      </w:r>
-      <w:r>
-        <w:t>BNF</w:t>
-      </w:r>
-      <w:r>
-        <w:rPr>
-          <w:lang w:val="ru-RU"/>
+        <w:t>поддерживаю</w:t>
+      </w:r>
+      <w:r>
+        <w:rPr>
+          <w:lang w:val="ru-RU"/>
+        </w:rPr>
+        <w:t>т</w:t>
+      </w:r>
+      <w:r>
+        <w:rPr>
+          <w:lang w:val="ru-RU"/>
+        </w:rPr>
+        <w:t>ся</w:t>
+      </w:r>
+      <w:r>
+        <w:rPr>
+          <w:lang w:val="ru-RU"/>
+        </w:rPr>
+        <w:t xml:space="preserve"> объявления псевдонимов типов (</w:t>
+      </w:r>
+      <w:r>
+        <w:t>typedef</w:t>
+      </w:r>
+      <w:r>
+        <w:rPr>
+          <w:lang w:val="ru-RU"/>
+        </w:rPr>
+        <w:t>)</w:t>
+      </w:r>
+    </w:p>
+    <w:p>
+      <w:pPr>
+        <w:pStyle w:val="CodeSnippet"/>
+      </w:pPr>
+    </w:p>
+    <w:p>
+      <w:pPr>
+        <w:pStyle w:val="CodeSnippet"/>
+        <w:rPr>
+          <w:lang w:val="en-US"/>
+        </w:rPr>
+      </w:pPr>
+      <w:r>
+        <w:rPr>
+          <w:lang w:val="en-US"/>
+        </w:rPr>
+        <w:t>t</w:t>
+      </w:r>
+      <w:r>
+        <w:rPr>
+          <w:lang w:val="en-US"/>
+        </w:rPr>
+        <w:t>ypedef</w:t>
+      </w:r>
+      <w:r>
+        <w:rPr>
+          <w:lang w:val="en-US"/>
+        </w:rPr>
+        <w:t xml:space="preserve"> unsigned </w:t>
+      </w:r>
+      <w:r>
+        <w:rPr>
+          <w:lang w:val="en-US"/>
+        </w:rPr>
+        <w:t>char</w:t>
+      </w:r>
+      <w:r>
+        <w:rPr>
+          <w:lang w:val="en-US"/>
         </w:rPr>
         <w:t xml:space="preserve"> </w:t>
       </w:r>
       <w:r>
         <w:rPr>
-          <w:lang w:val="ru-RU"/>
-        </w:rPr>
-        <w:t>грамматика</w:t>
-      </w:r>
-      <w:r>
-        <w:rPr>
-          <w:lang w:val="ru-RU"/>
-        </w:rPr>
-        <w:t>, которую можно распечатать, обсудить и с лёгкостью модифицировать.</w:t>
-      </w:r>
-    </w:p>
-    <w:p>
-      <w:pPr>
-        <w:rPr>
-          <w:lang w:val="ru-RU"/>
-        </w:rPr>
-      </w:pPr>
-      <w:r>
-        <w:rPr>
-          <w:lang w:val="ru-RU"/>
-        </w:rPr>
-        <w:t xml:space="preserve">В качестве </w:t>
-      </w:r>
-      <w:r>
-        <w:t>backend</w:t>
-      </w:r>
-      <w:r>
-        <w:rPr>
-          <w:lang w:val="ru-RU"/>
-        </w:rPr>
+          <w:lang w:val="en-US"/>
+        </w:rPr>
+        <w:t>TEthernetAddr</w:t>
+      </w:r>
+      <w:r>
+        <w:rPr>
+          <w:lang w:val="en-US"/>
+        </w:rPr>
+        <w:t xml:space="preserve"> [6];</w:t>
+      </w:r>
+    </w:p>
+    <w:p>
+      <w:pPr>
+        <w:pStyle w:val="CodeSnippet"/>
+        <w:rPr>
+          <w:lang w:val="en-US"/>
+        </w:rPr>
+      </w:pPr>
+    </w:p>
+    <w:p/>
+    <w:p>
+      <w:pPr>
+        <w:pStyle w:val="Heading3"/>
+      </w:pPr>
+      <w:bookmarkStart w:id="11" w:name="_Toc352779688"/>
+      <w:r>
+        <w:rPr>
+          <w:lang w:val="ru-RU"/>
+        </w:rPr>
+        <w:t>Категории</w:t>
+      </w:r>
+      <w:r>
         <w:t xml:space="preserve"> </w:t>
       </w:r>
       <w:r>
         <w:rPr>
           <w:lang w:val="ru-RU"/>
         </w:rPr>
-        <w:t xml:space="preserve">используется </w:t>
-      </w:r>
-      <w:r>
-        <w:t>LLVM</w:t>
-      </w:r>
-      <w:r>
-        <w:rPr>
-          <w:lang w:val="ru-RU"/>
-        </w:rPr>
-        <w:t>, что позволяет задействовать отлаженный оптимизатор и кодогенериратор сразу для широкого спектра платформ.</w:t>
-      </w:r>
-      <w:r>
-        <w:rPr>
-          <w:lang w:val="ru-RU"/>
-        </w:rPr>
-        <w:t xml:space="preserve"> Плюс использование </w:t>
-      </w:r>
-      <w:r>
-        <w:t>LLVM</w:t>
-      </w:r>
-      <w:r>
-        <w:rPr>
-          <w:lang w:val="ru-RU"/>
-        </w:rPr>
+        <w:t>типов</w:t>
+      </w:r>
+      <w:r>
         <w:t xml:space="preserve"> </w:t>
       </w:r>
       <w:r>
         <w:rPr>
           <w:lang w:val="ru-RU"/>
         </w:rPr>
-        <w:t xml:space="preserve">существенно упрощает обеспечение совместимости с </w:t>
-      </w:r>
-      <w:r>
-        <w:t>ABI</w:t>
-      </w:r>
-      <w:r>
-        <w:rPr>
-          <w:lang w:val="ru-RU"/>
-        </w:rPr>
-        <w:t xml:space="preserve"> (</w:t>
-      </w:r>
-      <w:r>
-        <w:t>application</w:t>
-      </w:r>
-      <w:r>
-        <w:rPr>
-          <w:lang w:val="ru-RU"/>
-        </w:rPr>
-        <w:t xml:space="preserve"> </w:t>
-      </w:r>
-      <w:r>
-        <w:t>binary</w:t>
-      </w:r>
-      <w:r>
-        <w:rPr>
-          <w:lang w:val="ru-RU"/>
-        </w:rPr>
-        <w:t xml:space="preserve"> </w:t>
-      </w:r>
-      <w:r>
-        <w:t>interface</w:t>
-      </w:r>
-      <w:r>
-        <w:rPr>
-          <w:lang w:val="ru-RU"/>
-        </w:rPr>
-        <w:t xml:space="preserve">) </w:t>
-      </w:r>
-      <w:r>
-        <w:rPr>
-          <w:lang w:val="ru-RU"/>
-        </w:rPr>
-        <w:t>хостового</w:t>
-      </w:r>
-      <w:r>
-        <w:rPr>
-          <w:lang w:val="ru-RU"/>
-        </w:rPr>
-        <w:t xml:space="preserve"> </w:t>
-      </w:r>
-      <w:r>
-        <w:t>C</w:t>
-      </w:r>
-      <w:r>
-        <w:rPr>
-          <w:lang w:val="ru-RU"/>
-        </w:rPr>
-        <w:t>/</w:t>
-      </w:r>
-      <w:r>
-        <w:t>C</w:t>
-      </w:r>
-      <w:r>
-        <w:rPr>
-          <w:lang w:val="ru-RU"/>
-        </w:rPr>
-        <w:t xml:space="preserve">++ </w:t>
-      </w:r>
-      <w:r>
-        <w:rPr>
-          <w:lang w:val="ru-RU"/>
-        </w:rPr>
-        <w:t>приложения.</w:t>
-      </w:r>
-      <w:r>
-        <w:rPr>
-          <w:lang w:val="ru-RU"/>
-        </w:rPr>
-        <w:t xml:space="preserve"> Словом, использование </w:t>
-      </w:r>
-      <w:r>
-        <w:t>LLVM</w:t>
-      </w:r>
-      <w:r>
-        <w:rPr>
-          <w:lang w:val="ru-RU"/>
-        </w:rPr>
-        <w:t>,</w:t>
-      </w:r>
-      <w:r>
-        <w:rPr>
-          <w:lang w:val="ru-RU"/>
-        </w:rPr>
-        <w:t xml:space="preserve"> а не рукописной виртуальной машины, или же рукописного генератора целевого кода – это решение которое не вызывало вопросов с самого начала.</w:t>
-      </w:r>
-    </w:p>
-    <w:p>
-      <w:pPr>
-        <w:rPr>
-          <w:lang w:val="ru-RU"/>
-        </w:rPr>
-      </w:pPr>
-      <w:r>
-        <w:rPr>
-          <w:lang w:val="ru-RU"/>
-        </w:rPr>
-        <w:t xml:space="preserve">Выходом парсера является сразу </w:t>
-      </w:r>
-      <w:r>
-        <w:t>LLVM</w:t>
-      </w:r>
-      <w:r>
-        <w:rPr>
-          <w:lang w:val="ru-RU"/>
-        </w:rPr>
-        <w:t xml:space="preserve"> </w:t>
-      </w:r>
-      <w:r>
-        <w:t>IR</w:t>
-      </w:r>
-      <w:r>
-        <w:rPr>
-          <w:lang w:val="ru-RU"/>
-        </w:rPr>
-        <w:t xml:space="preserve"> без пр</w:t>
-      </w:r>
-      <w:r>
-        <w:rPr>
-          <w:lang w:val="ru-RU"/>
-        </w:rPr>
-        <w:t xml:space="preserve">омежуточной </w:t>
-      </w:r>
-      <w:r>
-        <w:rPr>
-          <w:lang w:val="ru-RU"/>
-        </w:rPr>
-        <w:t xml:space="preserve">генерации </w:t>
-      </w:r>
-      <w:r>
-        <w:t>AST</w:t>
-      </w:r>
-      <w:r>
-        <w:rPr>
-          <w:lang w:val="ru-RU"/>
-        </w:rPr>
-        <w:t>: в нисходящих парсерах удобно проводить семантический анализ и генерировать код прямо по ходу разбора.</w:t>
-      </w:r>
-    </w:p>
-    <w:p>
-      <w:pPr>
-        <w:rPr>
-          <w:lang w:val="ru-RU"/>
-        </w:rPr>
-      </w:pPr>
-      <w:r>
-        <w:rPr>
-          <w:lang w:val="ru-RU"/>
-        </w:rPr>
-        <w:t xml:space="preserve">Модель взаимодействия лексера и парсера </w:t>
-      </w:r>
-      <w:r>
-        <w:rPr>
-          <w:lang w:val="ru-RU"/>
-        </w:rPr>
-        <w:t xml:space="preserve">подсмотрена в </w:t>
-      </w:r>
-      <w:r>
-        <w:t>Lemon</w:t>
-      </w:r>
-      <w:r>
-        <w:rPr>
-          <w:lang w:val="ru-RU"/>
-        </w:rPr>
-        <w:t xml:space="preserve">: парсер </w:t>
-      </w:r>
-      <w:r>
-        <w:t>Jancy</w:t>
-      </w:r>
-      <w:r>
-        <w:rPr>
-          <w:lang w:val="ru-RU"/>
-        </w:rPr>
-        <w:t xml:space="preserve"> </w:t>
-      </w:r>
-      <w:r>
-        <w:rPr>
-          <w:lang w:val="ru-RU"/>
-        </w:rPr>
-        <w:t xml:space="preserve">НЕ вызывает лексер; вместо этого имеется внешний цикл выборки токенов, каждый из которых скармливается табличному парсеру. Данная модель позволяет разбирать неполные юниты компиляции, останавливать и возобновлять процесс разбора и т.д., плюс, как и в любом табличном парсере, память под аттрибуты правил выделяется не на стеке (что чревато </w:t>
-      </w:r>
-      <w:r>
-        <w:t>stack</w:t>
-      </w:r>
-      <w:r>
-        <w:rPr>
-          <w:lang w:val="ru-RU"/>
-        </w:rPr>
-        <w:t xml:space="preserve"> </w:t>
-      </w:r>
-      <w:r>
-        <w:t>overflow</w:t>
-      </w:r>
-      <w:r>
-        <w:rPr>
-          <w:lang w:val="ru-RU"/>
-        </w:rPr>
-        <w:t xml:space="preserve"> или искусственными ограничениями на уровень вложенности), а в куче.</w:t>
-      </w:r>
-    </w:p>
-    <w:p>
-      <w:pPr>
-        <w:rPr>
-          <w:lang w:val="ru-RU"/>
-        </w:rPr>
-      </w:pPr>
-      <w:r>
-        <w:rPr>
-          <w:lang w:val="ru-RU"/>
-        </w:rPr>
-        <w:t>Синтаксический/семантический анализ двух-, а в некоторых правилах трёх- и четырёх- проходный (что, однако, не означает повторного запуск</w:t>
-      </w:r>
-      <w:r>
-        <w:rPr>
-          <w:lang w:val="ru-RU"/>
-        </w:rPr>
-        <w:t>а</w:t>
-      </w:r>
-      <w:r>
-        <w:rPr>
-          <w:lang w:val="ru-RU"/>
-        </w:rPr>
-        <w:t xml:space="preserve"> лексера)</w:t>
-      </w:r>
-      <w:r>
-        <w:rPr>
-          <w:lang w:val="ru-RU"/>
-        </w:rPr>
-        <w:t>.</w:t>
-      </w:r>
-      <w:r>
-        <w:rPr>
-          <w:lang w:val="ru-RU"/>
-        </w:rPr>
-        <w:t xml:space="preserve"> Второй проход с</w:t>
-      </w:r>
-      <w:r>
-        <w:rPr>
-          <w:lang w:val="ru-RU"/>
-        </w:rPr>
-        <w:t>делан</w:t>
-      </w:r>
-      <w:r>
-        <w:rPr>
-          <w:lang w:val="ru-RU"/>
-        </w:rPr>
-        <w:t xml:space="preserve"> для возможности использовать глобальные типы и данные </w:t>
-      </w:r>
-      <w:r>
-        <w:rPr>
-          <w:lang w:val="ru-RU"/>
-        </w:rPr>
-        <w:t>до парсинга</w:t>
-      </w:r>
-      <w:r>
-        <w:rPr>
-          <w:lang w:val="ru-RU"/>
-        </w:rPr>
-        <w:t xml:space="preserve"> их объявления (которое может находиться вообще в другом юните компиляции). Зачем могут понадобиться третий и четвёртый проходы, станет ясно далее</w:t>
-      </w:r>
-      <w:r>
-        <w:rPr>
-          <w:lang w:val="ru-RU"/>
-        </w:rPr>
-        <w:t>.</w:t>
-      </w:r>
-      <w:r>
-        <w:rPr>
-          <w:lang w:val="ru-RU"/>
-        </w:rPr>
-        <w:t xml:space="preserve"> Перейдём к рассмотрению </w:t>
-      </w:r>
-      <w:r>
-        <w:rPr>
-          <w:lang w:val="ru-RU"/>
-        </w:rPr>
-        <w:t xml:space="preserve">возможностей и особенностей </w:t>
-      </w:r>
-      <w:r>
-        <w:rPr>
-          <w:lang w:val="ru-RU"/>
-        </w:rPr>
-        <w:t>языка.</w:t>
-      </w:r>
-    </w:p>
-    <w:p>
-      <w:pPr>
-        <w:pStyle w:val="Heading3"/>
-        <w:rPr>
-          <w:lang w:val="ru-RU"/>
-        </w:rPr>
-      </w:pPr>
-      <w:bookmarkStart w:id="9" w:name="_Toc352779687"/>
-      <w:r>
-        <w:rPr>
-          <w:lang w:val="ru-RU"/>
-        </w:rPr>
-        <w:t>Объявления</w:t>
-      </w:r>
-      <w:bookmarkEnd w:id="9"/>
-    </w:p>
-    <w:p>
-      <w:pPr>
-        <w:rPr>
-          <w:lang w:val="ru-RU"/>
-        </w:rPr>
-      </w:pPr>
-      <w:r>
-        <w:rPr>
-          <w:lang w:val="ru-RU"/>
-        </w:rPr>
-        <w:t xml:space="preserve">Синтаксис объявлений в </w:t>
-      </w:r>
-      <w:r>
-        <w:t>Jancy</w:t>
-      </w:r>
-      <w:r>
-        <w:rPr>
-          <w:lang w:val="ru-RU"/>
-        </w:rPr>
-        <w:t xml:space="preserve"> </w:t>
-      </w:r>
-      <w:r>
-        <w:rPr>
-          <w:lang w:val="ru-RU"/>
-        </w:rPr>
-        <w:t>С-подобный (спецификатор-декларатор-инициализатор</w:t>
-      </w:r>
-      <w:r>
-        <w:rPr>
-          <w:lang w:val="ru-RU"/>
-        </w:rPr>
-        <w:t>)</w:t>
-      </w:r>
-      <w:r>
-        <w:rPr>
-          <w:lang w:val="ru-RU"/>
-        </w:rPr>
-        <w:t xml:space="preserve">, то есть в целом такой же как в </w:t>
-      </w:r>
-      <w:r>
-        <w:t>C</w:t>
-      </w:r>
-      <w:r>
-        <w:rPr>
-          <w:lang w:val="ru-RU"/>
-        </w:rPr>
-        <w:t xml:space="preserve">, </w:t>
-      </w:r>
-      <w:r>
-        <w:t>C</w:t>
-      </w:r>
-      <w:r>
-        <w:rPr>
-          <w:lang w:val="ru-RU"/>
-        </w:rPr>
-        <w:t xml:space="preserve">++, </w:t>
-      </w:r>
-      <w:r>
-        <w:t>Java</w:t>
-      </w:r>
-      <w:r>
-        <w:rPr>
-          <w:lang w:val="ru-RU"/>
-        </w:rPr>
-        <w:t xml:space="preserve"> </w:t>
-      </w:r>
-      <w:r>
-        <w:rPr>
-          <w:lang w:val="ru-RU"/>
-        </w:rPr>
-        <w:t xml:space="preserve">и </w:t>
-      </w:r>
-      <w:r>
-        <w:t>D</w:t>
-      </w:r>
-      <w:r>
-        <w:rPr>
-          <w:lang w:val="ru-RU"/>
-        </w:rPr>
-        <w:t xml:space="preserve">. Детали реализации, однако, ближе к </w:t>
-      </w:r>
-      <w:r>
-        <w:t>Java</w:t>
-      </w:r>
-      <w:r>
-        <w:rPr>
-          <w:lang w:val="ru-RU"/>
-        </w:rPr>
-        <w:t xml:space="preserve"> чем к </w:t>
-      </w:r>
-      <w:r>
-        <w:t>C</w:t>
-      </w:r>
-      <w:r>
-        <w:rPr>
-          <w:lang w:val="ru-RU"/>
-        </w:rPr>
-        <w:t>/</w:t>
-      </w:r>
-      <w:r>
-        <w:t>C</w:t>
-      </w:r>
-      <w:r>
-        <w:rPr>
-          <w:lang w:val="ru-RU"/>
-        </w:rPr>
-        <w:t xml:space="preserve">++, </w:t>
-      </w:r>
-      <w:r>
-        <w:rPr>
-          <w:lang w:val="ru-RU"/>
-        </w:rPr>
-        <w:t>а именно: объявление именованых типов НЕ является спецификтором типа. Это означает, что</w:t>
-      </w:r>
-      <w:r>
-        <w:rPr>
-          <w:lang w:val="ru-RU"/>
-        </w:rPr>
-        <w:t>, например,</w:t>
-      </w:r>
-      <w:r>
-        <w:rPr>
-          <w:lang w:val="ru-RU"/>
-        </w:rPr>
-        <w:t xml:space="preserve"> </w:t>
-      </w:r>
-      <w:r>
-        <w:rPr>
-          <w:lang w:val="ru-RU"/>
-        </w:rPr>
-        <w:t xml:space="preserve">нельзя описать новую структуру и тут же </w:t>
-      </w:r>
-      <w:r>
-        <w:rPr>
-          <w:lang w:val="ru-RU"/>
-        </w:rPr>
-        <w:t>использовать е</w:t>
-      </w:r>
-      <w:r>
-        <w:rPr>
-          <w:lang w:val="ru-RU"/>
-        </w:rPr>
-        <w:t xml:space="preserve">ё </w:t>
-      </w:r>
-      <w:r>
-        <w:rPr>
-          <w:lang w:val="ru-RU"/>
-        </w:rPr>
-        <w:t xml:space="preserve">в </w:t>
-      </w:r>
-      <w:r>
-        <w:rPr>
-          <w:lang w:val="ru-RU"/>
-        </w:rPr>
-        <w:t xml:space="preserve">выражении или в </w:t>
-      </w:r>
-      <w:r>
-        <w:rPr>
-          <w:lang w:val="ru-RU"/>
-        </w:rPr>
-        <w:t xml:space="preserve">качестве типа для </w:t>
-      </w:r>
-      <w:r>
-        <w:rPr>
-          <w:lang w:val="ru-RU"/>
-        </w:rPr>
-        <w:t>переменной</w:t>
-      </w:r>
-      <w:r>
-        <w:rPr>
-          <w:lang w:val="ru-RU"/>
-        </w:rPr>
-        <w:t xml:space="preserve"> </w:t>
-      </w:r>
-      <w:r>
-        <w:rPr>
-          <w:lang w:val="ru-RU"/>
-        </w:rPr>
-        <w:t xml:space="preserve">– </w:t>
-      </w:r>
-      <w:r>
-        <w:rPr>
-          <w:lang w:val="ru-RU"/>
-        </w:rPr>
-        <w:t>что</w:t>
-      </w:r>
-      <w:r>
-        <w:rPr>
-          <w:lang w:val="ru-RU"/>
-        </w:rPr>
-        <w:t xml:space="preserve">, </w:t>
-      </w:r>
-      <w:r>
-        <w:rPr>
-          <w:lang w:val="ru-RU"/>
-        </w:rPr>
-        <w:t>конечно</w:t>
-      </w:r>
-      <w:r>
-        <w:rPr>
-          <w:lang w:val="ru-RU"/>
-        </w:rPr>
-        <w:t>, не очень хорошо</w:t>
-      </w:r>
-      <w:r>
-        <w:rPr>
-          <w:lang w:val="ru-RU"/>
-        </w:rPr>
-        <w:t xml:space="preserve"> (</w:t>
-      </w:r>
-      <w:r>
-        <w:rPr>
-          <w:lang w:val="ru-RU"/>
-        </w:rPr>
-        <w:t>хоть</w:t>
-      </w:r>
-      <w:r>
-        <w:rPr>
-          <w:lang w:val="ru-RU"/>
-        </w:rPr>
-        <w:t xml:space="preserve"> </w:t>
-      </w:r>
-      <w:r>
-        <w:rPr>
-          <w:lang w:val="ru-RU"/>
-        </w:rPr>
-        <w:t xml:space="preserve">и не </w:t>
-      </w:r>
-      <w:r>
-        <w:rPr>
-          <w:lang w:val="ru-RU"/>
-        </w:rPr>
-        <w:t xml:space="preserve">так </w:t>
-      </w:r>
-      <w:r>
-        <w:rPr>
-          <w:lang w:val="ru-RU"/>
-        </w:rPr>
-        <w:t>страшно</w:t>
-      </w:r>
-      <w:r>
-        <w:rPr>
-          <w:lang w:val="ru-RU"/>
-        </w:rPr>
-        <w:t>)</w:t>
-      </w:r>
-      <w:r>
-        <w:rPr>
-          <w:lang w:val="ru-RU"/>
-        </w:rPr>
-        <w:t xml:space="preserve">. </w:t>
-      </w:r>
-      <w:r>
-        <w:rPr>
-          <w:lang w:val="ru-RU"/>
-        </w:rPr>
-        <w:t>Зато</w:t>
-      </w:r>
-      <w:r>
-        <w:rPr>
-          <w:lang w:val="ru-RU"/>
-        </w:rPr>
-        <w:t xml:space="preserve"> </w:t>
-      </w:r>
-      <w:r>
-        <w:rPr>
-          <w:lang w:val="ru-RU"/>
-        </w:rPr>
-        <w:t xml:space="preserve">объявление именованого типа </w:t>
-      </w:r>
-      <w:r>
-        <w:rPr>
-          <w:lang w:val="ru-RU"/>
-        </w:rPr>
-        <w:t>не</w:t>
-      </w:r>
-      <w:r>
-        <w:rPr>
-          <w:lang w:val="ru-RU"/>
-        </w:rPr>
-        <w:t xml:space="preserve"> обязательно завершать точкой с запятой</w:t>
-      </w:r>
-      <w:r>
-        <w:rPr>
-          <w:lang w:val="ru-RU"/>
-        </w:rPr>
-        <w:t>, и это стало решающим фактором при выборе модели.</w:t>
-      </w:r>
-    </w:p>
-    <w:p>
-      <w:pPr>
-        <w:pStyle w:val="CodeSnippet"/>
-        <w:rPr>
-          <w:lang w:val="en-US"/>
-        </w:rPr>
-      </w:pPr>
-      <w:r>
-        <w:rPr>
-          <w:lang w:val="en-US"/>
-        </w:rPr>
-        <w:t>class C1</w:t>
-      </w:r>
-    </w:p>
-    <w:p>
-      <w:pPr>
-        <w:pStyle w:val="CodeSnippet"/>
-        <w:rPr>
-          <w:lang w:val="en-US"/>
-        </w:rPr>
-      </w:pPr>
-      <w:r>
-        <w:rPr>
-          <w:lang w:val="en-US"/>
-        </w:rPr>
-        <w:t>{</w:t>
-      </w:r>
-    </w:p>
-    <w:p>
-      <w:pPr>
-        <w:pStyle w:val="CodeSnippet"/>
-        <w:rPr>
-          <w:lang w:val="en-US"/>
-        </w:rPr>
-      </w:pPr>
-      <w:r>
-        <w:rPr>
-          <w:lang w:val="en-US"/>
-        </w:rPr>
-        <w:t>} // no need to ‘;’-terminate</w:t>
-      </w:r>
-      <w:r>
-        <w:rPr>
-          <w:lang w:val="en-US"/>
-        </w:rPr>
-        <w:t xml:space="preserve"> </w:t>
-      </w:r>
-      <w:r>
-        <w:rPr>
-          <w:lang w:val="en-US"/>
-        </w:rPr>
-        <w:t>declaration of named types</w:t>
-      </w:r>
-    </w:p>
-    <w:p>
-      <w:pPr>
-        <w:pStyle w:val="CodeSnippet"/>
-        <w:rPr>
-          <w:lang w:val="en-US"/>
-        </w:rPr>
-      </w:pPr>
-    </w:p>
-    <w:p/>
-    <w:p>
-      <w:pPr>
-        <w:rPr>
-          <w:lang w:val="ru-RU"/>
-        </w:rPr>
-      </w:pPr>
-      <w:r>
-        <w:rPr>
-          <w:lang w:val="ru-RU"/>
-        </w:rPr>
-        <w:t xml:space="preserve">Если спецификтор типа не указан, он считается </w:t>
-      </w:r>
-      <w:r>
-        <w:rPr>
-          <w:lang w:val="ru-RU"/>
-        </w:rPr>
-        <w:t>‘</w:t>
-      </w:r>
-      <w:r>
-        <w:t>void</w:t>
-      </w:r>
-      <w:r>
-        <w:rPr>
-          <w:lang w:val="ru-RU"/>
-        </w:rPr>
-        <w:t>’</w:t>
-      </w:r>
-      <w:r>
-        <w:rPr>
-          <w:lang w:val="ru-RU"/>
-        </w:rPr>
-        <w:t xml:space="preserve"> по умолчанию. Это позволяет опускать спецификатор для ничего не возвращающих функций и методов, а также указателей на них; кроме того, это унифицирует грамматику и семантику объявления функций и специальных методов (конструкторов, деструкторов и тд).</w:t>
-      </w:r>
-    </w:p>
-    <w:p>
-      <w:pPr>
-        <w:rPr>
-          <w:lang w:val="ru-RU"/>
-        </w:rPr>
-      </w:pPr>
-      <w:r>
-        <w:rPr>
-          <w:lang w:val="ru-RU"/>
-        </w:rPr>
-        <w:t>Одно</w:t>
-      </w:r>
-      <w:r>
-        <w:rPr>
-          <w:lang w:val="ru-RU"/>
-        </w:rPr>
-        <w:t xml:space="preserve"> </w:t>
-      </w:r>
-      <w:r>
-        <w:rPr>
-          <w:lang w:val="ru-RU"/>
-        </w:rPr>
-        <w:t>и</w:t>
-      </w:r>
-      <w:r>
-        <w:rPr>
-          <w:lang w:val="ru-RU"/>
-        </w:rPr>
-        <w:t xml:space="preserve"> </w:t>
-      </w:r>
-      <w:r>
-        <w:rPr>
-          <w:lang w:val="ru-RU"/>
-        </w:rPr>
-        <w:t>то</w:t>
-      </w:r>
-      <w:r>
-        <w:rPr>
-          <w:lang w:val="ru-RU"/>
-        </w:rPr>
-        <w:t xml:space="preserve"> </w:t>
-      </w:r>
-      <w:r>
-        <w:rPr>
-          <w:lang w:val="ru-RU"/>
-        </w:rPr>
-        <w:t>же объявление</w:t>
-      </w:r>
-      <w:r>
-        <w:rPr>
-          <w:lang w:val="ru-RU"/>
-        </w:rPr>
-        <w:t xml:space="preserve"> </w:t>
-      </w:r>
-      <w:r>
-        <w:rPr>
-          <w:lang w:val="ru-RU"/>
-        </w:rPr>
-        <w:t>может содержать один или несколько деклараторов с опциональными инициализаторами.</w:t>
-      </w:r>
-    </w:p>
-    <w:p>
-      <w:pPr>
-        <w:pStyle w:val="CodeSnippet"/>
-        <w:rPr>
-          <w:lang w:val="en-US"/>
-        </w:rPr>
-      </w:pPr>
-      <w:r>
-        <w:rPr>
-          <w:lang w:val="en-US"/>
-        </w:rPr>
-        <w:t>main</w:t>
-      </w:r>
-      <w:r>
-        <w:rPr>
-          <w:lang w:val="en-US"/>
-        </w:rPr>
-        <w:t xml:space="preserve"> ()</w:t>
-      </w:r>
-    </w:p>
-    <w:p>
-      <w:pPr>
-        <w:pStyle w:val="CodeSnippet"/>
-        <w:rPr>
-          <w:lang w:val="en-US"/>
-        </w:rPr>
-      </w:pPr>
-      <w:r>
-        <w:rPr>
-          <w:lang w:val="en-US"/>
-        </w:rPr>
-        <w:t>{</w:t>
-      </w:r>
-    </w:p>
-    <w:p>
-      <w:pPr>
-        <w:pStyle w:val="CodeSnippet"/>
-        <w:ind w:firstLine="720"/>
-        <w:rPr>
-          <w:lang w:val="en-US"/>
-        </w:rPr>
-      </w:pPr>
-      <w:r>
-        <w:rPr>
-          <w:lang w:val="en-US"/>
-        </w:rPr>
-        <w:t>int</w:t>
-      </w:r>
-      <w:r>
-        <w:rPr>
-          <w:lang w:val="en-US"/>
-        </w:rPr>
-        <w:t xml:space="preserve"> </w:t>
-      </w:r>
-      <w:r>
-        <w:rPr>
-          <w:lang w:val="en-US"/>
-        </w:rPr>
-        <w:t>a</w:t>
-      </w:r>
-      <w:r>
-        <w:rPr>
-          <w:lang w:val="en-US"/>
-        </w:rPr>
-        <w:t xml:space="preserve">, </w:t>
-      </w:r>
-      <w:r>
-        <w:rPr>
-          <w:lang w:val="en-US"/>
-        </w:rPr>
-        <w:t>*</w:t>
-      </w:r>
-      <w:r>
-        <w:rPr>
-          <w:lang w:val="en-US"/>
-        </w:rPr>
-        <w:t>b</w:t>
-      </w:r>
-      <w:r>
-        <w:rPr>
-          <w:lang w:val="en-US"/>
-        </w:rPr>
-        <w:t xml:space="preserve">, </w:t>
-      </w:r>
-      <w:r>
-        <w:rPr>
-          <w:lang w:val="en-US"/>
-        </w:rPr>
-        <w:t>c</w:t>
-      </w:r>
-      <w:r>
-        <w:rPr>
-          <w:lang w:val="en-US"/>
-        </w:rPr>
-        <w:t xml:space="preserve"> = 10, </w:t>
-      </w:r>
-      <w:r>
-        <w:rPr>
-          <w:lang w:val="en-US"/>
-        </w:rPr>
-        <w:t>d</w:t>
-      </w:r>
-      <w:r>
-        <w:rPr>
-          <w:lang w:val="en-US"/>
-        </w:rPr>
-        <w:t xml:space="preserve"> [10] = { ,, </w:t>
-      </w:r>
-      <w:r>
-        <w:rPr>
-          <w:lang w:val="en-US"/>
-        </w:rPr>
-        <w:t>3</w:t>
-      </w:r>
-      <w:r>
-        <w:rPr>
-          <w:lang w:val="en-US"/>
-        </w:rPr>
-        <w:t xml:space="preserve">, </w:t>
-      </w:r>
-      <w:r>
-        <w:rPr>
-          <w:lang w:val="en-US"/>
-        </w:rPr>
-        <w:t>4</w:t>
-      </w:r>
-      <w:r>
-        <w:rPr>
-          <w:lang w:val="en-US"/>
-        </w:rPr>
-        <w:t xml:space="preserve"> };</w:t>
-      </w:r>
-    </w:p>
-    <w:p>
-      <w:pPr>
-        <w:pStyle w:val="CodeSnippet"/>
-      </w:pPr>
-      <w:r>
-        <w:t>}</w:t>
-      </w:r>
-    </w:p>
-    <w:p>
-      <w:pPr>
-        <w:rPr>
-          <w:lang w:val="ru-RU"/>
-        </w:rPr>
-      </w:pPr>
-    </w:p>
-    <w:p>
-      <w:pPr>
-        <w:rPr>
-          <w:lang w:val="ru-RU"/>
-        </w:rPr>
-      </w:pPr>
-      <w:r>
-        <w:rPr>
-          <w:lang w:val="ru-RU"/>
-        </w:rPr>
-        <w:lastRenderedPageBreak/>
-        <w:t xml:space="preserve">Как и </w:t>
-      </w:r>
-      <w:r>
-        <w:rPr>
-          <w:lang w:val="ru-RU"/>
-        </w:rPr>
-        <w:t xml:space="preserve">в </w:t>
-      </w:r>
-      <w:r>
-        <w:t>C</w:t>
-      </w:r>
-      <w:r>
-        <w:rPr>
-          <w:lang w:val="ru-RU"/>
-        </w:rPr>
-        <w:t>/</w:t>
-      </w:r>
-      <w:r>
-        <w:t>C</w:t>
-      </w:r>
-      <w:r>
-        <w:rPr>
-          <w:lang w:val="ru-RU"/>
-        </w:rPr>
-        <w:t>++</w:t>
-      </w:r>
-      <w:r>
-        <w:rPr>
-          <w:lang w:val="ru-RU"/>
-        </w:rPr>
-        <w:t>,</w:t>
-      </w:r>
-      <w:r>
-        <w:rPr>
-          <w:lang w:val="ru-RU"/>
-        </w:rPr>
-        <w:t xml:space="preserve"> </w:t>
-      </w:r>
-      <w:r>
-        <w:rPr>
-          <w:lang w:val="ru-RU"/>
-        </w:rPr>
-        <w:t xml:space="preserve">в </w:t>
-      </w:r>
-      <w:r>
-        <w:t>Jancy</w:t>
-      </w:r>
-      <w:r>
-        <w:rPr>
-          <w:lang w:val="ru-RU"/>
-        </w:rPr>
-        <w:t xml:space="preserve"> </w:t>
-      </w:r>
-      <w:r>
-        <w:rPr>
-          <w:lang w:val="ru-RU"/>
-        </w:rPr>
-        <w:t>поддерживаю</w:t>
-      </w:r>
-      <w:r>
-        <w:rPr>
-          <w:lang w:val="ru-RU"/>
-        </w:rPr>
-        <w:t>т</w:t>
-      </w:r>
-      <w:r>
-        <w:rPr>
-          <w:lang w:val="ru-RU"/>
-        </w:rPr>
-        <w:t>ся</w:t>
-      </w:r>
-      <w:r>
-        <w:rPr>
-          <w:lang w:val="ru-RU"/>
-        </w:rPr>
-        <w:t xml:space="preserve"> объявления псевдонимов типов (</w:t>
-      </w:r>
-      <w:r>
-        <w:t>typedef</w:t>
-      </w:r>
-      <w:r>
-        <w:rPr>
-          <w:lang w:val="ru-RU"/>
-        </w:rPr>
-        <w:t>)</w:t>
-      </w:r>
-    </w:p>
-    <w:p>
-      <w:pPr>
-        <w:pStyle w:val="CodeSnippet"/>
-      </w:pPr>
-    </w:p>
-    <w:p>
-      <w:pPr>
-        <w:pStyle w:val="CodeSnippet"/>
-        <w:rPr>
-          <w:lang w:val="en-US"/>
-        </w:rPr>
-      </w:pPr>
-      <w:r>
-        <w:rPr>
-          <w:lang w:val="en-US"/>
-        </w:rPr>
-        <w:t>t</w:t>
-      </w:r>
-      <w:r>
-        <w:rPr>
-          <w:lang w:val="en-US"/>
-        </w:rPr>
-        <w:t>ypedef</w:t>
-      </w:r>
-      <w:r>
-        <w:rPr>
-          <w:lang w:val="en-US"/>
-        </w:rPr>
-        <w:t xml:space="preserve"> unsigned </w:t>
-      </w:r>
-      <w:r>
-        <w:rPr>
-          <w:lang w:val="en-US"/>
-        </w:rPr>
-        <w:t>char</w:t>
-      </w:r>
-      <w:r>
-        <w:rPr>
-          <w:lang w:val="en-US"/>
-        </w:rPr>
-        <w:t xml:space="preserve"> </w:t>
-      </w:r>
-      <w:r>
-        <w:rPr>
-          <w:lang w:val="en-US"/>
-        </w:rPr>
-        <w:t>TEthernetAddr</w:t>
-      </w:r>
-      <w:r>
-        <w:rPr>
-          <w:lang w:val="en-US"/>
-        </w:rPr>
-        <w:t xml:space="preserve"> [6];</w:t>
-      </w:r>
-    </w:p>
-    <w:p>
-      <w:pPr>
-        <w:pStyle w:val="CodeSnippet"/>
-        <w:rPr>
-          <w:lang w:val="en-US"/>
-        </w:rPr>
-      </w:pPr>
-    </w:p>
-    <w:p/>
-    <w:p>
-      <w:pPr>
-        <w:pStyle w:val="Heading3"/>
-      </w:pPr>
-      <w:bookmarkStart w:id="10" w:name="_Toc352779688"/>
-      <w:r>
-        <w:rPr>
-          <w:lang w:val="ru-RU"/>
-        </w:rPr>
-        <w:t>Категории</w:t>
-      </w:r>
-      <w:r>
-        <w:t xml:space="preserve"> </w:t>
-      </w:r>
-      <w:r>
-        <w:rPr>
-          <w:lang w:val="ru-RU"/>
-        </w:rPr>
-        <w:t>типов</w:t>
-      </w:r>
-      <w:r>
-        <w:t xml:space="preserve"> </w:t>
-      </w:r>
-      <w:r>
-        <w:rPr>
-          <w:lang w:val="ru-RU"/>
-        </w:rPr>
         <w:t>данных</w:t>
       </w:r>
-      <w:bookmarkEnd w:id="10"/>
+      <w:bookmarkEnd w:id="11"/>
     </w:p>
     <w:p>
       <w:pPr>
@@ -11039,6 +11065,7 @@
         <w:rPr>
           <w:lang w:val="ru-RU"/>
         </w:rPr>
+        <w:lastRenderedPageBreak/>
         <w:t xml:space="preserve">Принадлежность и не-принадлежность к категории </w:t>
       </w:r>
       <w:r>
@@ -11372,14 +11399,7 @@
         <w:rPr>
           <w:lang w:val="ru-RU"/>
         </w:rPr>
-        <w:t xml:space="preserve">-типа, разработчик сразу выделяет место, в котором будут располагаться байты </w:t>
-      </w:r>
-      <w:r>
-        <w:rPr>
-          <w:lang w:val="ru-RU"/>
-        </w:rPr>
-        <w:lastRenderedPageBreak/>
-        <w:t xml:space="preserve">данных. Объявляя переменную или поле </w:t>
+        <w:t xml:space="preserve">-типа, разработчик сразу выделяет место, в котором будут располагаться байты данных. Объявляя переменную или поле </w:t>
       </w:r>
       <w:r>
         <w:t>reference</w:t>
@@ -12099,14 +12119,14 @@
           <w:lang w:val="ru-RU"/>
         </w:rPr>
       </w:pPr>
-      <w:bookmarkStart w:id="11" w:name="_Toc352779689"/>
+      <w:bookmarkStart w:id="12" w:name="_Toc352779689"/>
       <w:r>
         <w:rPr>
           <w:lang w:val="ru-RU"/>
         </w:rPr>
         <w:t>Категории памяти данных</w:t>
       </w:r>
-      <w:bookmarkEnd w:id="11"/>
+      <w:bookmarkEnd w:id="12"/>
     </w:p>
     <w:p>
       <w:pPr>
@@ -12458,6 +12478,7 @@
         <w:rPr>
           <w:lang w:val="ru-RU"/>
         </w:rPr>
+        <w:lastRenderedPageBreak/>
         <w:t>Память под локальные переменные по умолчанию выделяется на стеке</w:t>
       </w:r>
       <w:r>
@@ -12665,7 +12686,6 @@
         <w:pStyle w:val="CodeSnippet"/>
       </w:pPr>
       <w:r>
-        <w:lastRenderedPageBreak/>
         <w:t>}</w:t>
       </w:r>
     </w:p>
@@ -13496,7 +13516,7 @@
           <w:lang w:val="ru-RU"/>
         </w:rPr>
       </w:pPr>
-      <w:bookmarkStart w:id="12" w:name="_Toc352779690"/>
+      <w:bookmarkStart w:id="13" w:name="_Toc352779690"/>
       <w:r>
         <w:rPr>
           <w:lang w:val="ru-RU"/>
@@ -13560,7 +13580,7 @@
         </w:rPr>
         <w:t>)</w:t>
       </w:r>
-      <w:bookmarkEnd w:id="12"/>
+      <w:bookmarkEnd w:id="13"/>
     </w:p>
     <w:p>
       <w:pPr>
@@ -13821,6 +13841,7 @@
         <w:rPr>
           <w:lang w:val="ru-RU"/>
         </w:rPr>
+        <w:lastRenderedPageBreak/>
         <w:t>Статические (</w:t>
       </w:r>
       <w:r>
@@ -14013,7 +14034,6 @@
         <w:rPr>
           <w:lang w:val="ru-RU"/>
         </w:rPr>
-        <w:lastRenderedPageBreak/>
         <w:t>Деструктор</w:t>
       </w:r>
       <w:r>
@@ -14984,7 +15004,6 @@
         <w:rPr>
           <w:lang w:val="en-US"/>
         </w:rPr>
-        <w:lastRenderedPageBreak/>
         <w:tab/>
         <w:t>~this ()</w:t>
       </w:r>
@@ -15776,6 +15795,7 @@
         <w:rPr>
           <w:lang w:val="ru-RU"/>
         </w:rPr>
+        <w:lastRenderedPageBreak/>
         <w:t>Потенциальные проблемы, связанные с сохранением указателя на стековый объект или его поля</w:t>
       </w:r>
       <w:r>
@@ -15826,7 +15846,6 @@
         <w:rPr>
           <w:lang w:val="ru-RU"/>
         </w:rPr>
-        <w:lastRenderedPageBreak/>
         <w:t xml:space="preserve">Конфликты имён </w:t>
       </w:r>
       <w:r>
@@ -16952,6 +16971,7 @@
         <w:rPr>
           <w:lang w:val="en-US"/>
         </w:rPr>
+        <w:lastRenderedPageBreak/>
         <w:t>#pack (default) // restore default for this compilation unit</w:t>
       </w:r>
     </w:p>
@@ -17020,7 +17040,6 @@
         <w:rPr>
           <w:lang w:val="en-US"/>
         </w:rPr>
-        <w:lastRenderedPageBreak/>
         <w:t>{</w:t>
       </w:r>
     </w:p>
@@ -17272,14 +17291,14 @@
           <w:lang w:val="ru-RU"/>
         </w:rPr>
       </w:pPr>
-      <w:bookmarkStart w:id="13" w:name="_Toc352779691"/>
+      <w:bookmarkStart w:id="14" w:name="_Toc352779691"/>
       <w:r>
         <w:rPr>
           <w:lang w:val="ru-RU"/>
         </w:rPr>
         <w:t>Указатели</w:t>
       </w:r>
-      <w:bookmarkEnd w:id="13"/>
+      <w:bookmarkEnd w:id="14"/>
       <w:r>
         <w:rPr>
           <w:lang w:val="ru-RU"/>
@@ -17808,6 +17827,7 @@
         <w:rPr>
           <w:lang w:val="ru-RU"/>
         </w:rPr>
+        <w:lastRenderedPageBreak/>
         <w:t>Слабые</w:t>
       </w:r>
       <w:r>
@@ -17922,7 +17942,6 @@
         <w:rPr>
           <w:lang w:val="ru-RU"/>
         </w:rPr>
-        <w:lastRenderedPageBreak/>
         <w:t>Тонкие</w:t>
       </w:r>
       <w:r>
@@ -18945,7 +18964,6 @@
         <w:rPr>
           <w:lang w:val="ru-RU"/>
         </w:rPr>
-        <w:lastRenderedPageBreak/>
         <w:t xml:space="preserve">Очевидно, </w:t>
       </w:r>
       <w:r>
@@ -20205,7 +20223,6 @@
         <w:rPr>
           <w:lang w:val="ru-RU"/>
         </w:rPr>
-        <w:lastRenderedPageBreak/>
         <w:t xml:space="preserve">Алгоритм назначения </w:t>
       </w:r>
       <w:r>
@@ -21256,7 +21273,14 @@
         <w:rPr>
           <w:lang w:val="ru-RU"/>
         </w:rPr>
-        <w:t>Этот уровень вложенности используется при проверках разрешённости присвоений указателей на классы, а также для реконструкции валидаторов  указателей на поля. П</w:t>
+        <w:t xml:space="preserve">Этот уровень вложенности используется при проверках разрешённости </w:t>
+      </w:r>
+      <w:r>
+        <w:rPr>
+          <w:lang w:val="ru-RU"/>
+        </w:rPr>
+        <w:lastRenderedPageBreak/>
+        <w:t>присвоений указателей на классы, а также для реконструкции валидаторов  указателей на поля. П</w:t>
       </w:r>
       <w:r>
         <w:rPr>
@@ -21320,7 +21344,6 @@
         <w:rPr>
           <w:lang w:val="ru-RU"/>
         </w:rPr>
-        <w:lastRenderedPageBreak/>
         <w:t>К</w:t>
       </w:r>
       <w:r>
@@ -22214,6 +22237,7 @@
         <w:rPr>
           <w:lang w:val="ru-RU"/>
         </w:rPr>
+        <w:lastRenderedPageBreak/>
         <w:t>Для случаев, когда может быть использован как тип класса, так и тип указателя на класс, был введён обобщённый синтаксис объявляние указателей на класс:</w:t>
       </w:r>
     </w:p>
@@ -22242,7 +22266,6 @@
         <w:rPr>
           <w:lang w:val="en-US"/>
         </w:rPr>
-        <w:lastRenderedPageBreak/>
         <w:t>{</w:t>
       </w:r>
     </w:p>
@@ -23425,6 +23448,7 @@
         <w:rPr>
           <w:lang w:val="en-US"/>
         </w:rPr>
+        <w:lastRenderedPageBreak/>
         <w:tab/>
         <w:t>bar ()</w:t>
       </w:r>
@@ -23524,7 +23548,6 @@
         <w:rPr>
           <w:lang w:val="en-US"/>
         </w:rPr>
-        <w:lastRenderedPageBreak/>
         <w:t>c</w:t>
       </w:r>
       <w:r>
@@ -23615,7 +23638,7 @@
       <w:pPr>
         <w:pStyle w:val="Heading3"/>
       </w:pPr>
-      <w:bookmarkStart w:id="14" w:name="_Toc352779692"/>
+      <w:bookmarkStart w:id="15" w:name="_Toc352779692"/>
       <w:r>
         <w:rPr>
           <w:lang w:val="ru-RU"/>
@@ -23655,7 +23678,7 @@
       <w:r>
         <w:t>)</w:t>
       </w:r>
-      <w:bookmarkEnd w:id="14"/>
+      <w:bookmarkEnd w:id="15"/>
     </w:p>
     <w:p>
       <w:pPr>
@@ -24515,6 +24538,7 @@
         <w:rPr>
           <w:lang w:val="ru-RU"/>
         </w:rPr>
+        <w:lastRenderedPageBreak/>
         <w:t>Указатели</w:t>
       </w:r>
       <w:r>
@@ -24622,7 +24646,6 @@
         <w:rPr>
           <w:lang w:val="ru-RU"/>
         </w:rPr>
-        <w:lastRenderedPageBreak/>
         <w:t xml:space="preserve">Понятно, что вложенные деклараторы </w:t>
       </w:r>
       <w:r>
@@ -25354,6 +25377,7 @@
         <w:pStyle w:val="CodeSnippet"/>
       </w:pPr>
       <w:r>
+        <w:lastRenderedPageBreak/>
         <w:tab/>
       </w:r>
       <w:r>
@@ -25470,7 +25494,6 @@
         <w:rPr>
           <w:lang w:val="en-US"/>
         </w:rPr>
-        <w:lastRenderedPageBreak/>
         <w:t>main ()</w:t>
       </w:r>
     </w:p>
@@ -26025,7 +26048,14 @@
         <w:rPr>
           <w:lang w:val="ru-RU"/>
         </w:rPr>
-        <w:t xml:space="preserve">. Обычно под замыканием понимается указатель на вложенную функцию, способную обращаться к локальным переменным родительской. Однако существует и более общее понятие замыкания функции – это функция с захваченным контекстом: функция с замыканием получает аргументы из двух источников: аргументы, переданные в момент вызова и некоторые другие значения, сохранённые в момент создания замыкания. В свете этого определния замыкания в </w:t>
+        <w:t xml:space="preserve">. Обычно под замыканием понимается указатель на вложенную функцию, способную обращаться к локальным переменным родительской. Однако существует и более общее понятие замыкания функции – это функция с захваченным контекстом: функция с замыканием получает аргументы из двух источников: аргументы, переданные в момент </w:t>
+      </w:r>
+      <w:r>
+        <w:rPr>
+          <w:lang w:val="ru-RU"/>
+        </w:rPr>
+        <w:lastRenderedPageBreak/>
+        <w:t xml:space="preserve">вызова и некоторые другие значения, сохранённые в момент создания замыкания. В свете этого определния замыкания в </w:t>
       </w:r>
       <w:r>
         <w:t>Jancy</w:t>
@@ -26040,14 +26070,7 @@
         <w:rPr>
           <w:lang w:val="ru-RU"/>
         </w:rPr>
-        <w:t xml:space="preserve">это именно замыкания. Ну и кроме того, когда вложенные функции с замыканиями в </w:t>
-      </w:r>
-      <w:r>
-        <w:rPr>
-          <w:lang w:val="ru-RU"/>
-        </w:rPr>
-        <w:lastRenderedPageBreak/>
-        <w:t xml:space="preserve">классическом понятии </w:t>
+        <w:t xml:space="preserve">это именно замыкания. Ну и кроме того, когда вложенные функции с замыканиями в классическом понятии </w:t>
       </w:r>
       <w:r>
         <w:t>C</w:t>
@@ -26929,6 +26952,7 @@
         <w:rPr>
           <w:lang w:val="en-US"/>
         </w:rPr>
+        <w:lastRenderedPageBreak/>
         <w:tab/>
         <w:t>override</w:t>
       </w:r>
@@ -27826,6 +27850,7 @@
         <w:rPr>
           <w:lang w:val="en-US"/>
         </w:rPr>
+        <w:lastRenderedPageBreak/>
         <w:t>}</w:t>
       </w:r>
     </w:p>
@@ -27868,7 +27893,6 @@
         <w:rPr>
           <w:lang w:val="en-US"/>
         </w:rPr>
-        <w:lastRenderedPageBreak/>
         <w:t>{</w:t>
       </w:r>
     </w:p>
@@ -28787,6 +28811,7 @@
         </w:pBdr>
       </w:pPr>
       <w:r>
+        <w:lastRenderedPageBreak/>
         <w:t>}</w:t>
       </w:r>
     </w:p>
@@ -28815,7 +28840,6 @@
         <w:rPr>
           <w:lang w:val="ru-RU"/>
         </w:rPr>
-        <w:lastRenderedPageBreak/>
         <w:t>Мультикаст потокобезопасен – любые операции кроме вызова производятся под локом (который имеется в каждом мультикасте). Вызов мультикаста также потокобезопасен: перед вызовом будет сделан снимок (под локом), после чего лок будет снят и вызван этот</w:t>
       </w:r>
       <w:r>
@@ -30180,7 +30204,7 @@
           <w:lang w:val="ru-RU"/>
         </w:rPr>
       </w:pPr>
-      <w:bookmarkStart w:id="15" w:name="_Toc352779693"/>
+      <w:bookmarkStart w:id="16" w:name="_Toc352779693"/>
       <w:r>
         <w:rPr>
           <w:lang w:val="ru-RU"/>
@@ -30205,7 +30229,7 @@
         </w:rPr>
         <w:t>)</w:t>
       </w:r>
-      <w:bookmarkEnd w:id="15"/>
+      <w:bookmarkEnd w:id="16"/>
     </w:p>
     <w:p>
       <w:pPr>
@@ -38155,7 +38179,7 @@
           <w:lang w:val="ru-RU"/>
         </w:rPr>
       </w:pPr>
-      <w:bookmarkStart w:id="16" w:name="_Toc352779694"/>
+      <w:bookmarkStart w:id="17" w:name="_Toc352779694"/>
       <w:r>
         <w:rPr>
           <w:lang w:val="ru-RU"/>
@@ -38183,7 +38207,7 @@
         </w:rPr>
         <w:t>)</w:t>
       </w:r>
-      <w:bookmarkEnd w:id="16"/>
+      <w:bookmarkEnd w:id="17"/>
     </w:p>
     <w:p>
       <w:pPr>
@@ -42498,7 +42522,7 @@
           <w:lang w:val="ru-RU"/>
         </w:rPr>
       </w:pPr>
-      <w:bookmarkStart w:id="17" w:name="_Toc352779695"/>
+      <w:bookmarkStart w:id="18" w:name="_Toc352779695"/>
       <w:r>
         <w:rPr>
           <w:lang w:val="ru-RU"/>
@@ -42517,7 +42541,7 @@
         </w:rPr>
         <w:t>и модель контроля доступа</w:t>
       </w:r>
-      <w:bookmarkEnd w:id="17"/>
+      <w:bookmarkEnd w:id="18"/>
     </w:p>
     <w:p>
       <w:pPr>
@@ -45043,7 +45067,7 @@
           <w:lang w:val="ru-RU"/>
         </w:rPr>
       </w:pPr>
-      <w:bookmarkStart w:id="18" w:name="_Toc352779696"/>
+      <w:bookmarkStart w:id="19" w:name="_Toc352779696"/>
       <w:r>
         <w:t>Curly</w:t>
       </w:r>
@@ -45059,7 +45083,7 @@
         </w:rPr>
         <w:t>инициализаторы</w:t>
       </w:r>
-      <w:bookmarkEnd w:id="18"/>
+      <w:bookmarkEnd w:id="19"/>
     </w:p>
     <w:p>
       <w:pPr>
@@ -46342,7 +46366,7 @@
           <w:lang w:val="ru-RU"/>
         </w:rPr>
       </w:pPr>
-      <w:bookmarkStart w:id="19" w:name="_Toc352779697"/>
+      <w:bookmarkStart w:id="20" w:name="_Toc352779697"/>
       <w:r>
         <w:rPr>
           <w:lang w:val="ru-RU"/>
@@ -46391,7 +46415,7 @@
         </w:rPr>
         <w:t>)</w:t>
       </w:r>
-      <w:bookmarkEnd w:id="19"/>
+      <w:bookmarkEnd w:id="20"/>
     </w:p>
     <w:p>
       <w:pPr>
@@ -46883,7 +46907,7 @@
           <w:lang w:val="ru-RU"/>
         </w:rPr>
       </w:pPr>
-      <w:bookmarkStart w:id="20" w:name="_Toc352779698"/>
+      <w:bookmarkStart w:id="21" w:name="_Toc352779698"/>
       <w:r>
         <w:rPr>
           <w:lang w:val="ru-RU"/>
@@ -46920,7 +46944,7 @@
         </w:rPr>
         <w:t>)</w:t>
       </w:r>
-      <w:bookmarkEnd w:id="20"/>
+      <w:bookmarkEnd w:id="21"/>
       <w:r>
         <w:rPr>
           <w:lang w:val="ru-RU"/>
@@ -47662,7 +47686,7 @@
           <w:lang w:val="ru-RU"/>
         </w:rPr>
       </w:pPr>
-      <w:bookmarkStart w:id="21" w:name="_Toc352779699"/>
+      <w:bookmarkStart w:id="22" w:name="_Toc352779699"/>
       <w:r>
         <w:t>Break</w:t>
       </w:r>
@@ -47693,7 +47717,7 @@
       <w:r>
         <w:t>n</w:t>
       </w:r>
-      <w:bookmarkEnd w:id="21"/>
+      <w:bookmarkEnd w:id="22"/>
     </w:p>
     <w:p>
       <w:pPr>
@@ -48172,7 +48196,7 @@
           <w:lang w:val="ru-RU"/>
         </w:rPr>
       </w:pPr>
-      <w:bookmarkStart w:id="22" w:name="_Toc352779700"/>
+      <w:bookmarkStart w:id="23" w:name="_Toc352779700"/>
       <w:r>
         <w:t>Scopes</w:t>
       </w:r>
@@ -48194,7 +48218,7 @@
       <w:r>
         <w:t>switch</w:t>
       </w:r>
-      <w:bookmarkEnd w:id="22"/>
+      <w:bookmarkEnd w:id="23"/>
     </w:p>
     <w:p>
       <w:pPr>
@@ -48290,15 +48314,7 @@
         <w:rPr>
           <w:lang w:val="ru-RU"/>
         </w:rPr>
-        <w:t xml:space="preserve"> та</w:t>
-      </w:r>
-      <w:bookmarkStart w:id="23" w:name="_GoBack"/>
-      <w:bookmarkEnd w:id="23"/>
-      <w:r>
-        <w:rPr>
-          <w:lang w:val="ru-RU"/>
-        </w:rPr>
-        <w:t>к</w:t>
+        <w:t xml:space="preserve"> так</w:t>
       </w:r>
       <w:r>
         <w:rPr>
@@ -55511,7 +55527,7 @@
 </file>
 
 <file path=customXml/itemProps1.xml><?xml version="1.0" encoding="utf-8"?>
-<ds:datastoreItem xmlns:ds="http://schemas.openxmlformats.org/officeDocument/2006/customXml" ds:itemID="{547D5CD4-D105-4D92-A5A6-1D880379307F}">
+<ds:datastoreItem xmlns:ds="http://schemas.openxmlformats.org/officeDocument/2006/customXml" ds:itemID="{427B3D40-986F-4D6C-A80B-11ACBF87BF8D}">
   <ds:schemaRefs>
     <ds:schemaRef ds:uri="http://schemas.openxmlformats.org/officeDocument/2006/bibliography"/>
   </ds:schemaRefs>

</xml_diff>